<commit_message>
lab7 зинис and lab10 STRWP
</commit_message>
<xml_diff>
--- a/3 COURSE/6 sem/СТРВП/10/Лабораторная_работа_10.docx
+++ b/3 COURSE/6 sem/СТРВП/10/Лабораторная_работа_10.docx
@@ -1,6 +1,6 @@
 
 <file path=word/document.xml><?xml version="1.0" encoding="utf-8"?>
-<w:document xmlns:wpc="http://schemas.microsoft.com/office/word/2010/wordprocessingCanvas" xmlns:cx="http://schemas.microsoft.com/office/drawing/2014/chartex" xmlns:mc="http://schemas.openxmlformats.org/markup-compatibility/2006" xmlns:o="urn:schemas-microsoft-com:office:office" xmlns:r="http://schemas.openxmlformats.org/officeDocument/2006/relationships" xmlns:m="http://schemas.openxmlformats.org/officeDocument/2006/math" xmlns:v="urn:schemas-microsoft-com:vml" xmlns:wp14="http://schemas.microsoft.com/office/word/2010/wordprocessingDrawing" xmlns:wp="http://schemas.openxmlformats.org/drawingml/2006/wordprocessingDrawing" xmlns:w10="urn:schemas-microsoft-com:office:word" xmlns:w="http://schemas.openxmlformats.org/wordprocessingml/2006/main" xmlns:w14="http://schemas.microsoft.com/office/word/2010/wordml" xmlns:w15="http://schemas.microsoft.com/office/word/2012/wordml" xmlns:w16se="http://schemas.microsoft.com/office/word/2015/wordml/symex" xmlns:wpg="http://schemas.microsoft.com/office/word/2010/wordprocessingGroup" xmlns:wpi="http://schemas.microsoft.com/office/word/2010/wordprocessingInk" xmlns:wne="http://schemas.microsoft.com/office/word/2006/wordml" xmlns:wps="http://schemas.microsoft.com/office/word/2010/wordprocessingShape" mc:Ignorable="w14 w15 w16se wp14">
+<w:document xmlns:wpc="http://schemas.microsoft.com/office/word/2010/wordprocessingCanvas" xmlns:cx="http://schemas.microsoft.com/office/drawing/2014/chartex" xmlns:cx1="http://schemas.microsoft.com/office/drawing/2015/9/8/chartex" xmlns:cx2="http://schemas.microsoft.com/office/drawing/2015/10/21/chartex" xmlns:cx3="http://schemas.microsoft.com/office/drawing/2016/5/9/chartex" xmlns:cx4="http://schemas.microsoft.com/office/drawing/2016/5/10/chartex" xmlns:cx5="http://schemas.microsoft.com/office/drawing/2016/5/11/chartex" xmlns:cx6="http://schemas.microsoft.com/office/drawing/2016/5/12/chartex" xmlns:cx7="http://schemas.microsoft.com/office/drawing/2016/5/13/chartex" xmlns:cx8="http://schemas.microsoft.com/office/drawing/2016/5/14/chartex" xmlns:mc="http://schemas.openxmlformats.org/markup-compatibility/2006" xmlns:aink="http://schemas.microsoft.com/office/drawing/2016/ink" xmlns:am3d="http://schemas.microsoft.com/office/drawing/2017/model3d" xmlns:o="urn:schemas-microsoft-com:office:office" xmlns:oel="http://schemas.microsoft.com/office/2019/extlst" xmlns:r="http://schemas.openxmlformats.org/officeDocument/2006/relationships" xmlns:m="http://schemas.openxmlformats.org/officeDocument/2006/math" xmlns:v="urn:schemas-microsoft-com:vml" xmlns:wp14="http://schemas.microsoft.com/office/word/2010/wordprocessingDrawing" xmlns:wp="http://schemas.openxmlformats.org/drawingml/2006/wordprocessingDrawing" xmlns:w10="urn:schemas-microsoft-com:office:word" xmlns:w="http://schemas.openxmlformats.org/wordprocessingml/2006/main" xmlns:w14="http://schemas.microsoft.com/office/word/2010/wordml" xmlns:w15="http://schemas.microsoft.com/office/word/2012/wordml" xmlns:w16cex="http://schemas.microsoft.com/office/word/2018/wordml/cex" xmlns:w16cid="http://schemas.microsoft.com/office/word/2016/wordml/cid" xmlns:w16="http://schemas.microsoft.com/office/word/2018/wordml" xmlns:w16du="http://schemas.microsoft.com/office/word/2023/wordml/word16du" xmlns:w16sdtdh="http://schemas.microsoft.com/office/word/2020/wordml/sdtdatahash" xmlns:w16se="http://schemas.microsoft.com/office/word/2015/wordml/symex" xmlns:wpg="http://schemas.microsoft.com/office/word/2010/wordprocessingGroup" xmlns:wpi="http://schemas.microsoft.com/office/word/2010/wordprocessingInk" xmlns:wne="http://schemas.microsoft.com/office/word/2006/wordml" xmlns:wps="http://schemas.microsoft.com/office/word/2010/wordprocessingShape" mc:Ignorable="w14 w15 w16se w16cid w16 w16cex w16sdtdh w16du wp14">
   <w:background w:color="FFFFFF" w:themeColor="background1"/>
   <w:body>
     <w:p>
@@ -649,7 +649,6 @@
         </w:rPr>
         <w:t xml:space="preserve"> </w:t>
       </w:r>
-      <w:proofErr w:type="spellStart"/>
       <w:r>
         <w:rPr>
           <w:rFonts w:ascii="Courier New" w:hAnsi="Courier New" w:cs="Courier New"/>
@@ -660,7 +659,6 @@
         </w:rPr>
         <w:t>sequelize</w:t>
       </w:r>
-      <w:proofErr w:type="spellEnd"/>
       <w:r>
         <w:rPr>
           <w:rFonts w:ascii="Courier New" w:hAnsi="Courier New" w:cs="Courier New"/>
@@ -669,7 +667,6 @@
         </w:rPr>
         <w:t xml:space="preserve"> или </w:t>
       </w:r>
-      <w:proofErr w:type="spellStart"/>
       <w:r>
         <w:rPr>
           <w:rFonts w:ascii="Courier New" w:hAnsi="Courier New" w:cs="Courier New"/>
@@ -680,7 +677,6 @@
         </w:rPr>
         <w:t>prisma</w:t>
       </w:r>
-      <w:proofErr w:type="spellEnd"/>
       <w:r>
         <w:rPr>
           <w:rFonts w:ascii="Courier New" w:hAnsi="Courier New" w:cs="Courier New"/>
@@ -719,7 +715,7 @@
           <w:lang w:eastAsia="ru-RU"/>
         </w:rPr>
         <w:drawing>
-          <wp:inline distT="0" distB="0" distL="0" distR="0" wp14:anchorId="12B15556" wp14:editId="52940FCC">
+          <wp:inline distT="0" distB="0" distL="0" distR="0" wp14:anchorId="7D7B3C84" wp14:editId="7BCD8DDC">
             <wp:extent cx="5387340" cy="3333759"/>
             <wp:effectExtent l="0" t="0" r="3810" b="0"/>
             <wp:docPr id="1" name="Рисунок 1"/>
@@ -1371,7 +1367,6 @@
                 <w:szCs w:val="24"/>
               </w:rPr>
             </w:pPr>
-            <w:proofErr w:type="spellStart"/>
             <w:r>
               <w:rPr>
                 <w:rFonts w:ascii="Courier New" w:hAnsi="Courier New" w:cs="Courier New"/>
@@ -1381,7 +1376,6 @@
               </w:rPr>
               <w:t>api</w:t>
             </w:r>
-            <w:proofErr w:type="spellEnd"/>
             <w:r>
               <w:rPr>
                 <w:rFonts w:ascii="Courier New" w:hAnsi="Courier New" w:cs="Courier New"/>
@@ -1428,25 +1422,7 @@
                 <w:sz w:val="24"/>
                 <w:szCs w:val="24"/>
               </w:rPr>
-              <w:t xml:space="preserve"> в формате </w:t>
-            </w:r>
-            <w:proofErr w:type="spellStart"/>
-            <w:r>
-              <w:rPr>
-                <w:rFonts w:ascii="Courier New" w:hAnsi="Courier New" w:cs="Courier New"/>
-                <w:sz w:val="24"/>
-                <w:szCs w:val="24"/>
-              </w:rPr>
-              <w:t>json</w:t>
-            </w:r>
-            <w:proofErr w:type="spellEnd"/>
-            <w:r>
-              <w:rPr>
-                <w:rFonts w:ascii="Courier New" w:hAnsi="Courier New" w:cs="Courier New"/>
-                <w:sz w:val="24"/>
-                <w:szCs w:val="24"/>
-              </w:rPr>
-              <w:t xml:space="preserve"> </w:t>
+              <w:t xml:space="preserve"> в формате json </w:t>
             </w:r>
           </w:p>
         </w:tc>
@@ -1491,25 +1467,14 @@
                 <w:szCs w:val="24"/>
               </w:rPr>
             </w:pPr>
-            <w:proofErr w:type="spellStart"/>
-            <w:r>
-              <w:rPr>
-                <w:rFonts w:ascii="Courier New" w:hAnsi="Courier New" w:cs="Courier New"/>
-                <w:sz w:val="24"/>
-                <w:szCs w:val="24"/>
-                <w:lang w:val="en-US"/>
-              </w:rPr>
-              <w:t>api</w:t>
-            </w:r>
-            <w:proofErr w:type="spellEnd"/>
-            <w:r>
-              <w:rPr>
-                <w:rFonts w:ascii="Courier New" w:hAnsi="Courier New" w:cs="Courier New"/>
-                <w:sz w:val="24"/>
-                <w:szCs w:val="24"/>
-                <w:lang w:val="en-US"/>
-              </w:rPr>
-              <w:t>/user</w:t>
+            <w:r>
+              <w:rPr>
+                <w:rFonts w:ascii="Courier New" w:hAnsi="Courier New" w:cs="Courier New"/>
+                <w:sz w:val="24"/>
+                <w:szCs w:val="24"/>
+                <w:lang w:val="en-US"/>
+              </w:rPr>
+              <w:t>api/user</w:t>
             </w:r>
           </w:p>
         </w:tc>
@@ -1550,7 +1515,6 @@
               </w:rPr>
               <w:t xml:space="preserve"> в </w:t>
             </w:r>
-            <w:proofErr w:type="spellStart"/>
             <w:r>
               <w:rPr>
                 <w:rFonts w:ascii="Courier New" w:hAnsi="Courier New" w:cs="Courier New"/>
@@ -1560,7 +1524,6 @@
               </w:rPr>
               <w:t>json</w:t>
             </w:r>
-            <w:proofErr w:type="spellEnd"/>
             <w:r>
               <w:rPr>
                 <w:rFonts w:ascii="Courier New" w:hAnsi="Courier New" w:cs="Courier New"/>
@@ -1611,25 +1574,14 @@
                 <w:szCs w:val="24"/>
               </w:rPr>
             </w:pPr>
-            <w:proofErr w:type="spellStart"/>
-            <w:r>
-              <w:rPr>
-                <w:rFonts w:ascii="Courier New" w:hAnsi="Courier New" w:cs="Courier New"/>
-                <w:sz w:val="24"/>
-                <w:szCs w:val="24"/>
-                <w:lang w:val="en-US"/>
-              </w:rPr>
-              <w:t>api</w:t>
-            </w:r>
-            <w:proofErr w:type="spellEnd"/>
-            <w:r>
-              <w:rPr>
-                <w:rFonts w:ascii="Courier New" w:hAnsi="Courier New" w:cs="Courier New"/>
-                <w:sz w:val="24"/>
-                <w:szCs w:val="24"/>
-                <w:lang w:val="en-US"/>
-              </w:rPr>
-              <w:t>/user/:id</w:t>
+            <w:r>
+              <w:rPr>
+                <w:rFonts w:ascii="Courier New" w:hAnsi="Courier New" w:cs="Courier New"/>
+                <w:sz w:val="24"/>
+                <w:szCs w:val="24"/>
+                <w:lang w:val="en-US"/>
+              </w:rPr>
+              <w:t>api/user/:id</w:t>
             </w:r>
           </w:p>
         </w:tc>
@@ -1722,25 +1674,14 @@
                 <w:szCs w:val="24"/>
               </w:rPr>
             </w:pPr>
-            <w:proofErr w:type="spellStart"/>
-            <w:r>
-              <w:rPr>
-                <w:rFonts w:ascii="Courier New" w:hAnsi="Courier New" w:cs="Courier New"/>
-                <w:sz w:val="24"/>
-                <w:szCs w:val="24"/>
-                <w:lang w:val="en-US"/>
-              </w:rPr>
-              <w:t>api</w:t>
-            </w:r>
-            <w:proofErr w:type="spellEnd"/>
-            <w:r>
-              <w:rPr>
-                <w:rFonts w:ascii="Courier New" w:hAnsi="Courier New" w:cs="Courier New"/>
-                <w:sz w:val="24"/>
-                <w:szCs w:val="24"/>
-                <w:lang w:val="en-US"/>
-              </w:rPr>
-              <w:t>/repos</w:t>
+            <w:r>
+              <w:rPr>
+                <w:rFonts w:ascii="Courier New" w:hAnsi="Courier New" w:cs="Courier New"/>
+                <w:sz w:val="24"/>
+                <w:szCs w:val="24"/>
+                <w:lang w:val="en-US"/>
+              </w:rPr>
+              <w:t>api/repos</w:t>
             </w:r>
           </w:p>
         </w:tc>
@@ -1763,18 +1704,8 @@
                 <w:sz w:val="24"/>
                 <w:szCs w:val="24"/>
               </w:rPr>
-              <w:t xml:space="preserve">получить список всех </w:t>
-            </w:r>
-            <w:proofErr w:type="spellStart"/>
-            <w:r>
-              <w:rPr>
-                <w:rFonts w:ascii="Courier New" w:hAnsi="Courier New" w:cs="Courier New"/>
-                <w:sz w:val="24"/>
-                <w:szCs w:val="24"/>
-              </w:rPr>
-              <w:t>репозиториев</w:t>
-            </w:r>
-            <w:proofErr w:type="spellEnd"/>
+              <w:t>получить список всех репозиториев</w:t>
+            </w:r>
             <w:r>
               <w:rPr>
                 <w:rFonts w:ascii="Courier New" w:hAnsi="Courier New" w:cs="Courier New"/>
@@ -1783,7 +1714,6 @@
               </w:rPr>
               <w:t xml:space="preserve"> в </w:t>
             </w:r>
-            <w:proofErr w:type="spellStart"/>
             <w:r>
               <w:rPr>
                 <w:rFonts w:ascii="Courier New" w:hAnsi="Courier New" w:cs="Courier New"/>
@@ -1793,7 +1723,6 @@
               </w:rPr>
               <w:t>json</w:t>
             </w:r>
-            <w:proofErr w:type="spellEnd"/>
             <w:r>
               <w:rPr>
                 <w:rFonts w:ascii="Courier New" w:hAnsi="Courier New" w:cs="Courier New"/>
@@ -1844,25 +1773,14 @@
                 <w:szCs w:val="24"/>
               </w:rPr>
             </w:pPr>
-            <w:proofErr w:type="spellStart"/>
-            <w:r>
-              <w:rPr>
-                <w:rFonts w:ascii="Courier New" w:hAnsi="Courier New" w:cs="Courier New"/>
-                <w:sz w:val="24"/>
-                <w:szCs w:val="24"/>
-                <w:lang w:val="en-US"/>
-              </w:rPr>
-              <w:t>api</w:t>
-            </w:r>
-            <w:proofErr w:type="spellEnd"/>
-            <w:r>
-              <w:rPr>
-                <w:rFonts w:ascii="Courier New" w:hAnsi="Courier New" w:cs="Courier New"/>
-                <w:sz w:val="24"/>
-                <w:szCs w:val="24"/>
-                <w:lang w:val="en-US"/>
-              </w:rPr>
-              <w:t>/repos/:id</w:t>
+            <w:r>
+              <w:rPr>
+                <w:rFonts w:ascii="Courier New" w:hAnsi="Courier New" w:cs="Courier New"/>
+                <w:sz w:val="24"/>
+                <w:szCs w:val="24"/>
+                <w:lang w:val="en-US"/>
+              </w:rPr>
+              <w:t>api/repos/:id</w:t>
             </w:r>
           </w:p>
         </w:tc>
@@ -1902,36 +1820,8 @@
                 <w:sz w:val="24"/>
                 <w:szCs w:val="24"/>
               </w:rPr>
-              <w:t xml:space="preserve">идентификатор </w:t>
-            </w:r>
-            <w:proofErr w:type="spellStart"/>
-            <w:r>
-              <w:rPr>
-                <w:rFonts w:ascii="Courier New" w:hAnsi="Courier New" w:cs="Courier New"/>
-                <w:sz w:val="24"/>
-                <w:szCs w:val="24"/>
-              </w:rPr>
-              <w:t>репозитория</w:t>
-            </w:r>
-            <w:proofErr w:type="spellEnd"/>
-            <w:r>
-              <w:rPr>
-                <w:rFonts w:ascii="Courier New" w:hAnsi="Courier New" w:cs="Courier New"/>
-                <w:sz w:val="24"/>
-                <w:szCs w:val="24"/>
-              </w:rPr>
-              <w:t xml:space="preserve">, получить информацию об указанном </w:t>
-            </w:r>
-            <w:proofErr w:type="spellStart"/>
-            <w:r>
-              <w:rPr>
-                <w:rFonts w:ascii="Courier New" w:hAnsi="Courier New" w:cs="Courier New"/>
-                <w:sz w:val="24"/>
-                <w:szCs w:val="24"/>
-              </w:rPr>
-              <w:t>репозитории</w:t>
-            </w:r>
-            <w:proofErr w:type="spellEnd"/>
+              <w:t>идентификатор репозитория, получить информацию об указанном репозитории</w:t>
+            </w:r>
           </w:p>
         </w:tc>
       </w:tr>
@@ -1974,25 +1864,14 @@
                 <w:szCs w:val="24"/>
               </w:rPr>
             </w:pPr>
-            <w:proofErr w:type="spellStart"/>
-            <w:r>
-              <w:rPr>
-                <w:rFonts w:ascii="Courier New" w:hAnsi="Courier New" w:cs="Courier New"/>
-                <w:sz w:val="24"/>
-                <w:szCs w:val="24"/>
-                <w:lang w:val="en-US"/>
-              </w:rPr>
-              <w:t>api</w:t>
-            </w:r>
-            <w:proofErr w:type="spellEnd"/>
-            <w:r>
-              <w:rPr>
-                <w:rFonts w:ascii="Courier New" w:hAnsi="Courier New" w:cs="Courier New"/>
-                <w:sz w:val="24"/>
-                <w:szCs w:val="24"/>
-                <w:lang w:val="en-US"/>
-              </w:rPr>
-              <w:t>/repos</w:t>
+            <w:r>
+              <w:rPr>
+                <w:rFonts w:ascii="Courier New" w:hAnsi="Courier New" w:cs="Courier New"/>
+                <w:sz w:val="24"/>
+                <w:szCs w:val="24"/>
+                <w:lang w:val="en-US"/>
+              </w:rPr>
+              <w:t>api/repos</w:t>
             </w:r>
           </w:p>
         </w:tc>
@@ -2015,27 +1894,8 @@
                 <w:sz w:val="24"/>
                 <w:szCs w:val="24"/>
               </w:rPr>
-              <w:t xml:space="preserve">добавить новый </w:t>
-            </w:r>
-            <w:proofErr w:type="spellStart"/>
-            <w:r>
-              <w:rPr>
-                <w:rFonts w:ascii="Courier New" w:hAnsi="Courier New" w:cs="Courier New"/>
-                <w:sz w:val="24"/>
-                <w:szCs w:val="24"/>
-              </w:rPr>
-              <w:t>репозиторий</w:t>
-            </w:r>
-            <w:proofErr w:type="spellEnd"/>
-            <w:r>
-              <w:rPr>
-                <w:rFonts w:ascii="Courier New" w:hAnsi="Courier New" w:cs="Courier New"/>
-                <w:sz w:val="24"/>
-                <w:szCs w:val="24"/>
-              </w:rPr>
-              <w:t xml:space="preserve">, данные в </w:t>
-            </w:r>
-            <w:proofErr w:type="spellStart"/>
+              <w:t xml:space="preserve">добавить новый репозиторий, данные в </w:t>
+            </w:r>
             <w:r>
               <w:rPr>
                 <w:rFonts w:ascii="Courier New" w:hAnsi="Courier New" w:cs="Courier New"/>
@@ -2045,7 +1905,6 @@
               </w:rPr>
               <w:t>json</w:t>
             </w:r>
-            <w:proofErr w:type="spellEnd"/>
             <w:r>
               <w:rPr>
                 <w:rFonts w:ascii="Courier New" w:hAnsi="Courier New" w:cs="Courier New"/>
@@ -2104,25 +1963,14 @@
                 <w:szCs w:val="24"/>
               </w:rPr>
             </w:pPr>
-            <w:proofErr w:type="spellStart"/>
-            <w:r>
-              <w:rPr>
-                <w:rFonts w:ascii="Courier New" w:hAnsi="Courier New" w:cs="Courier New"/>
-                <w:sz w:val="24"/>
-                <w:szCs w:val="24"/>
-                <w:lang w:val="en-US"/>
-              </w:rPr>
-              <w:t>api</w:t>
-            </w:r>
-            <w:proofErr w:type="spellEnd"/>
-            <w:r>
-              <w:rPr>
-                <w:rFonts w:ascii="Courier New" w:hAnsi="Courier New" w:cs="Courier New"/>
-                <w:sz w:val="24"/>
-                <w:szCs w:val="24"/>
-                <w:lang w:val="en-US"/>
-              </w:rPr>
-              <w:t>/repos/:id</w:t>
+            <w:r>
+              <w:rPr>
+                <w:rFonts w:ascii="Courier New" w:hAnsi="Courier New" w:cs="Courier New"/>
+                <w:sz w:val="24"/>
+                <w:szCs w:val="24"/>
+                <w:lang w:val="en-US"/>
+              </w:rPr>
+              <w:t>api/repos/:id</w:t>
             </w:r>
           </w:p>
         </w:tc>
@@ -2162,45 +2010,8 @@
                 <w:sz w:val="24"/>
                 <w:szCs w:val="24"/>
               </w:rPr>
-              <w:t xml:space="preserve">идентификатор </w:t>
-            </w:r>
-            <w:proofErr w:type="spellStart"/>
-            <w:r>
-              <w:rPr>
-                <w:rFonts w:ascii="Courier New" w:hAnsi="Courier New" w:cs="Courier New"/>
-                <w:sz w:val="24"/>
-                <w:szCs w:val="24"/>
-              </w:rPr>
-              <w:t>репозитория</w:t>
-            </w:r>
-            <w:proofErr w:type="spellEnd"/>
-            <w:r>
-              <w:rPr>
-                <w:rFonts w:ascii="Courier New" w:hAnsi="Courier New" w:cs="Courier New"/>
-                <w:sz w:val="24"/>
-                <w:szCs w:val="24"/>
-              </w:rPr>
-              <w:t xml:space="preserve">, корректировать информацию об указанном </w:t>
-            </w:r>
-            <w:proofErr w:type="spellStart"/>
-            <w:r>
-              <w:rPr>
-                <w:rFonts w:ascii="Courier New" w:hAnsi="Courier New" w:cs="Courier New"/>
-                <w:sz w:val="24"/>
-                <w:szCs w:val="24"/>
-              </w:rPr>
-              <w:t>репозитории</w:t>
-            </w:r>
-            <w:proofErr w:type="spellEnd"/>
-            <w:r>
-              <w:rPr>
-                <w:rFonts w:ascii="Courier New" w:hAnsi="Courier New" w:cs="Courier New"/>
-                <w:sz w:val="24"/>
-                <w:szCs w:val="24"/>
-              </w:rPr>
-              <w:t xml:space="preserve">, данные в </w:t>
-            </w:r>
-            <w:proofErr w:type="spellStart"/>
+              <w:t xml:space="preserve">идентификатор репозитория, корректировать информацию об указанном репозитории, данные в </w:t>
+            </w:r>
             <w:r>
               <w:rPr>
                 <w:rFonts w:ascii="Courier New" w:hAnsi="Courier New" w:cs="Courier New"/>
@@ -2210,7 +2021,6 @@
               </w:rPr>
               <w:t>json</w:t>
             </w:r>
-            <w:proofErr w:type="spellEnd"/>
             <w:r>
               <w:rPr>
                 <w:rFonts w:ascii="Courier New" w:hAnsi="Courier New" w:cs="Courier New"/>
@@ -2269,25 +2079,14 @@
                 <w:szCs w:val="24"/>
               </w:rPr>
             </w:pPr>
-            <w:proofErr w:type="spellStart"/>
-            <w:r>
-              <w:rPr>
-                <w:rFonts w:ascii="Courier New" w:hAnsi="Courier New" w:cs="Courier New"/>
-                <w:sz w:val="24"/>
-                <w:szCs w:val="24"/>
-                <w:lang w:val="en-US"/>
-              </w:rPr>
-              <w:t>api</w:t>
-            </w:r>
-            <w:proofErr w:type="spellEnd"/>
-            <w:r>
-              <w:rPr>
-                <w:rFonts w:ascii="Courier New" w:hAnsi="Courier New" w:cs="Courier New"/>
-                <w:sz w:val="24"/>
-                <w:szCs w:val="24"/>
-                <w:lang w:val="en-US"/>
-              </w:rPr>
-              <w:t>/repos/:id</w:t>
+            <w:r>
+              <w:rPr>
+                <w:rFonts w:ascii="Courier New" w:hAnsi="Courier New" w:cs="Courier New"/>
+                <w:sz w:val="24"/>
+                <w:szCs w:val="24"/>
+                <w:lang w:val="en-US"/>
+              </w:rPr>
+              <w:t>api/repos/:id</w:t>
             </w:r>
           </w:p>
         </w:tc>
@@ -2327,36 +2126,8 @@
                 <w:sz w:val="24"/>
                 <w:szCs w:val="24"/>
               </w:rPr>
-              <w:t xml:space="preserve">идентификатор </w:t>
-            </w:r>
-            <w:proofErr w:type="spellStart"/>
-            <w:r>
-              <w:rPr>
-                <w:rFonts w:ascii="Courier New" w:hAnsi="Courier New" w:cs="Courier New"/>
-                <w:sz w:val="24"/>
-                <w:szCs w:val="24"/>
-              </w:rPr>
-              <w:t>репозитория</w:t>
-            </w:r>
-            <w:proofErr w:type="spellEnd"/>
-            <w:r>
-              <w:rPr>
-                <w:rFonts w:ascii="Courier New" w:hAnsi="Courier New" w:cs="Courier New"/>
-                <w:sz w:val="24"/>
-                <w:szCs w:val="24"/>
-              </w:rPr>
-              <w:t xml:space="preserve">, удалить  указанный </w:t>
-            </w:r>
-            <w:proofErr w:type="spellStart"/>
-            <w:r>
-              <w:rPr>
-                <w:rFonts w:ascii="Courier New" w:hAnsi="Courier New" w:cs="Courier New"/>
-                <w:sz w:val="24"/>
-                <w:szCs w:val="24"/>
-              </w:rPr>
-              <w:t>репозиторий</w:t>
-            </w:r>
-            <w:proofErr w:type="spellEnd"/>
+              <w:t>идентификатор репозитория, удалить  указанный репозиторий</w:t>
+            </w:r>
           </w:p>
         </w:tc>
       </w:tr>
@@ -2400,25 +2171,14 @@
                 <w:lang w:val="en-US"/>
               </w:rPr>
             </w:pPr>
-            <w:proofErr w:type="spellStart"/>
-            <w:r>
-              <w:rPr>
-                <w:rFonts w:ascii="Courier New" w:hAnsi="Courier New" w:cs="Courier New"/>
-                <w:sz w:val="24"/>
-                <w:szCs w:val="24"/>
-                <w:lang w:val="en-US"/>
-              </w:rPr>
-              <w:t>api</w:t>
-            </w:r>
-            <w:proofErr w:type="spellEnd"/>
-            <w:r>
-              <w:rPr>
-                <w:rFonts w:ascii="Courier New" w:hAnsi="Courier New" w:cs="Courier New"/>
-                <w:sz w:val="24"/>
-                <w:szCs w:val="24"/>
-                <w:lang w:val="en-US"/>
-              </w:rPr>
-              <w:t>/repos/:id/commits</w:t>
+            <w:r>
+              <w:rPr>
+                <w:rFonts w:ascii="Courier New" w:hAnsi="Courier New" w:cs="Courier New"/>
+                <w:sz w:val="24"/>
+                <w:szCs w:val="24"/>
+                <w:lang w:val="en-US"/>
+              </w:rPr>
+              <w:t>api/repos/:id/commits</w:t>
             </w:r>
           </w:p>
         </w:tc>
@@ -2458,61 +2218,7 @@
                 <w:sz w:val="24"/>
                 <w:szCs w:val="24"/>
               </w:rPr>
-              <w:t xml:space="preserve">идентификатор </w:t>
-            </w:r>
-            <w:proofErr w:type="spellStart"/>
-            <w:r>
-              <w:rPr>
-                <w:rFonts w:ascii="Courier New" w:hAnsi="Courier New" w:cs="Courier New"/>
-                <w:sz w:val="24"/>
-                <w:szCs w:val="24"/>
-              </w:rPr>
-              <w:t>репозитория</w:t>
-            </w:r>
-            <w:proofErr w:type="spellEnd"/>
-            <w:r>
-              <w:rPr>
-                <w:rFonts w:ascii="Courier New" w:hAnsi="Courier New" w:cs="Courier New"/>
-                <w:sz w:val="24"/>
-                <w:szCs w:val="24"/>
-              </w:rPr>
-              <w:t xml:space="preserve">, получить список всех </w:t>
-            </w:r>
-            <w:proofErr w:type="spellStart"/>
-            <w:r>
-              <w:rPr>
-                <w:rFonts w:ascii="Courier New" w:hAnsi="Courier New" w:cs="Courier New"/>
-                <w:sz w:val="24"/>
-                <w:szCs w:val="24"/>
-              </w:rPr>
-              <w:t>коммитов</w:t>
-            </w:r>
-            <w:proofErr w:type="spellEnd"/>
-            <w:r>
-              <w:rPr>
-                <w:rFonts w:ascii="Courier New" w:hAnsi="Courier New" w:cs="Courier New"/>
-                <w:sz w:val="24"/>
-                <w:szCs w:val="24"/>
-              </w:rPr>
-              <w:t xml:space="preserve"> к указанному </w:t>
-            </w:r>
-            <w:proofErr w:type="spellStart"/>
-            <w:r>
-              <w:rPr>
-                <w:rFonts w:ascii="Courier New" w:hAnsi="Courier New" w:cs="Courier New"/>
-                <w:sz w:val="24"/>
-                <w:szCs w:val="24"/>
-              </w:rPr>
-              <w:t>репозиторию</w:t>
-            </w:r>
-            <w:proofErr w:type="spellEnd"/>
-            <w:r>
-              <w:rPr>
-                <w:rFonts w:ascii="Courier New" w:hAnsi="Courier New" w:cs="Courier New"/>
-                <w:sz w:val="24"/>
-                <w:szCs w:val="24"/>
-              </w:rPr>
-              <w:t xml:space="preserve"> </w:t>
+              <w:t xml:space="preserve">идентификатор репозитория, получить список всех коммитов к указанному репозиторию </w:t>
             </w:r>
             <w:r>
               <w:rPr>
@@ -2522,7 +2228,6 @@
               </w:rPr>
               <w:t xml:space="preserve"> в </w:t>
             </w:r>
-            <w:proofErr w:type="spellStart"/>
             <w:r>
               <w:rPr>
                 <w:rFonts w:ascii="Courier New" w:hAnsi="Courier New" w:cs="Courier New"/>
@@ -2532,7 +2237,6 @@
               </w:rPr>
               <w:t>json</w:t>
             </w:r>
-            <w:proofErr w:type="spellEnd"/>
             <w:r>
               <w:rPr>
                 <w:rFonts w:ascii="Courier New" w:hAnsi="Courier New" w:cs="Courier New"/>
@@ -2584,37 +2288,15 @@
                 <w:lang w:val="en-US"/>
               </w:rPr>
             </w:pPr>
-            <w:proofErr w:type="spellStart"/>
-            <w:r>
-              <w:rPr>
-                <w:rFonts w:ascii="Courier New" w:hAnsi="Courier New" w:cs="Courier New"/>
-                <w:sz w:val="24"/>
-                <w:szCs w:val="24"/>
-                <w:lang w:val="en-US"/>
-              </w:rPr>
-              <w:t>api</w:t>
-            </w:r>
-            <w:proofErr w:type="spellEnd"/>
-            <w:r>
-              <w:rPr>
-                <w:rFonts w:ascii="Courier New" w:hAnsi="Courier New" w:cs="Courier New"/>
-                <w:sz w:val="24"/>
-                <w:szCs w:val="24"/>
-                <w:lang w:val="en-US"/>
-              </w:rPr>
-              <w:t>/repos/:id/commits/:</w:t>
-            </w:r>
-            <w:proofErr w:type="spellStart"/>
-            <w:r>
-              <w:rPr>
-                <w:rFonts w:ascii="Courier New" w:hAnsi="Courier New" w:cs="Courier New"/>
-                <w:sz w:val="24"/>
-                <w:szCs w:val="24"/>
-                <w:lang w:val="en-US"/>
-              </w:rPr>
-              <w:t>commitId</w:t>
-            </w:r>
-            <w:proofErr w:type="spellEnd"/>
+            <w:r>
+              <w:rPr>
+                <w:rFonts w:ascii="Courier New" w:hAnsi="Courier New" w:cs="Courier New"/>
+                <w:sz w:val="24"/>
+                <w:szCs w:val="24"/>
+                <w:lang w:val="en-US"/>
+              </w:rPr>
+              <w:t>api/repos/:id/commits/:commitId</w:t>
+            </w:r>
           </w:p>
         </w:tc>
         <w:tc>
@@ -2653,27 +2335,8 @@
                 <w:sz w:val="24"/>
                 <w:szCs w:val="24"/>
               </w:rPr>
-              <w:t xml:space="preserve">идентификатор </w:t>
-            </w:r>
-            <w:proofErr w:type="spellStart"/>
-            <w:r>
-              <w:rPr>
-                <w:rFonts w:ascii="Courier New" w:hAnsi="Courier New" w:cs="Courier New"/>
-                <w:sz w:val="24"/>
-                <w:szCs w:val="24"/>
-              </w:rPr>
-              <w:t>репозитория</w:t>
-            </w:r>
-            <w:proofErr w:type="spellEnd"/>
-            <w:r>
-              <w:rPr>
-                <w:rFonts w:ascii="Courier New" w:hAnsi="Courier New" w:cs="Courier New"/>
-                <w:sz w:val="24"/>
-                <w:szCs w:val="24"/>
-              </w:rPr>
-              <w:t xml:space="preserve">, </w:t>
-            </w:r>
-            <w:proofErr w:type="spellStart"/>
+              <w:t xml:space="preserve">идентификатор репозитория, </w:t>
+            </w:r>
             <w:r>
               <w:rPr>
                 <w:rFonts w:ascii="Courier New" w:hAnsi="Courier New" w:cs="Courier New"/>
@@ -2683,43 +2346,14 @@
               </w:rPr>
               <w:t>commitId</w:t>
             </w:r>
-            <w:proofErr w:type="spellEnd"/>
-            <w:r>
-              <w:rPr>
-                <w:rFonts w:ascii="Courier New" w:hAnsi="Courier New" w:cs="Courier New"/>
-                <w:sz w:val="24"/>
-                <w:szCs w:val="24"/>
-              </w:rPr>
-              <w:t xml:space="preserve"> – идентификатор </w:t>
-            </w:r>
-            <w:proofErr w:type="spellStart"/>
-            <w:r>
-              <w:rPr>
-                <w:rFonts w:ascii="Courier New" w:hAnsi="Courier New" w:cs="Courier New"/>
-                <w:sz w:val="24"/>
-                <w:szCs w:val="24"/>
-              </w:rPr>
-              <w:t>коммита</w:t>
-            </w:r>
-            <w:proofErr w:type="spellEnd"/>
-            <w:r>
-              <w:rPr>
-                <w:rFonts w:ascii="Courier New" w:hAnsi="Courier New" w:cs="Courier New"/>
-                <w:sz w:val="24"/>
-                <w:szCs w:val="24"/>
-              </w:rPr>
-              <w:t xml:space="preserve">, получить информацию об указанном </w:t>
-            </w:r>
-            <w:proofErr w:type="spellStart"/>
-            <w:r>
-              <w:rPr>
-                <w:rFonts w:ascii="Courier New" w:hAnsi="Courier New" w:cs="Courier New"/>
-                <w:sz w:val="24"/>
-                <w:szCs w:val="24"/>
-              </w:rPr>
-              <w:t>коммите</w:t>
-            </w:r>
-            <w:proofErr w:type="spellEnd"/>
+            <w:r>
+              <w:rPr>
+                <w:rFonts w:ascii="Courier New" w:hAnsi="Courier New" w:cs="Courier New"/>
+                <w:sz w:val="24"/>
+                <w:szCs w:val="24"/>
+              </w:rPr>
+              <w:t xml:space="preserve"> – идентификатор коммита, получить информацию об указанном коммите</w:t>
+            </w:r>
           </w:p>
         </w:tc>
       </w:tr>
@@ -2763,25 +2397,14 @@
                 <w:lang w:val="en-US"/>
               </w:rPr>
             </w:pPr>
-            <w:proofErr w:type="spellStart"/>
-            <w:r>
-              <w:rPr>
-                <w:rFonts w:ascii="Courier New" w:hAnsi="Courier New" w:cs="Courier New"/>
-                <w:sz w:val="24"/>
-                <w:szCs w:val="24"/>
-                <w:lang w:val="en-US"/>
-              </w:rPr>
-              <w:t>api</w:t>
-            </w:r>
-            <w:proofErr w:type="spellEnd"/>
-            <w:r>
-              <w:rPr>
-                <w:rFonts w:ascii="Courier New" w:hAnsi="Courier New" w:cs="Courier New"/>
-                <w:sz w:val="24"/>
-                <w:szCs w:val="24"/>
-                <w:lang w:val="en-US"/>
-              </w:rPr>
-              <w:t>/repos/:id/commits/</w:t>
+            <w:r>
+              <w:rPr>
+                <w:rFonts w:ascii="Courier New" w:hAnsi="Courier New" w:cs="Courier New"/>
+                <w:sz w:val="24"/>
+                <w:szCs w:val="24"/>
+                <w:lang w:val="en-US"/>
+              </w:rPr>
+              <w:t>api/repos/:id/commits/</w:t>
             </w:r>
           </w:p>
         </w:tc>
@@ -2804,45 +2427,8 @@
                 <w:sz w:val="24"/>
                 <w:szCs w:val="24"/>
               </w:rPr>
-              <w:t xml:space="preserve">добавить новый </w:t>
-            </w:r>
-            <w:proofErr w:type="spellStart"/>
-            <w:r>
-              <w:rPr>
-                <w:rFonts w:ascii="Courier New" w:hAnsi="Courier New" w:cs="Courier New"/>
-                <w:sz w:val="24"/>
-                <w:szCs w:val="24"/>
-              </w:rPr>
-              <w:t>коммит</w:t>
-            </w:r>
-            <w:proofErr w:type="spellEnd"/>
-            <w:r>
-              <w:rPr>
-                <w:rFonts w:ascii="Courier New" w:hAnsi="Courier New" w:cs="Courier New"/>
-                <w:sz w:val="24"/>
-                <w:szCs w:val="24"/>
-              </w:rPr>
-              <w:t xml:space="preserve"> к указанному </w:t>
-            </w:r>
-            <w:proofErr w:type="spellStart"/>
-            <w:r>
-              <w:rPr>
-                <w:rFonts w:ascii="Courier New" w:hAnsi="Courier New" w:cs="Courier New"/>
-                <w:sz w:val="24"/>
-                <w:szCs w:val="24"/>
-              </w:rPr>
-              <w:t>репозиторию</w:t>
-            </w:r>
-            <w:proofErr w:type="spellEnd"/>
-            <w:r>
-              <w:rPr>
-                <w:rFonts w:ascii="Courier New" w:hAnsi="Courier New" w:cs="Courier New"/>
-                <w:sz w:val="24"/>
-                <w:szCs w:val="24"/>
-              </w:rPr>
-              <w:t xml:space="preserve">, данные в </w:t>
-            </w:r>
-            <w:proofErr w:type="spellStart"/>
+              <w:t xml:space="preserve">добавить новый коммит к указанному репозиторию, данные в </w:t>
+            </w:r>
             <w:r>
               <w:rPr>
                 <w:rFonts w:ascii="Courier New" w:hAnsi="Courier New" w:cs="Courier New"/>
@@ -2852,7 +2438,6 @@
               </w:rPr>
               <w:t>json</w:t>
             </w:r>
-            <w:proofErr w:type="spellEnd"/>
             <w:r>
               <w:rPr>
                 <w:rFonts w:ascii="Courier New" w:hAnsi="Courier New" w:cs="Courier New"/>
@@ -2912,37 +2497,15 @@
                 <w:lang w:val="en-US"/>
               </w:rPr>
             </w:pPr>
-            <w:proofErr w:type="spellStart"/>
-            <w:r>
-              <w:rPr>
-                <w:rFonts w:ascii="Courier New" w:hAnsi="Courier New" w:cs="Courier New"/>
-                <w:sz w:val="24"/>
-                <w:szCs w:val="24"/>
-                <w:lang w:val="en-US"/>
-              </w:rPr>
-              <w:t>api</w:t>
-            </w:r>
-            <w:proofErr w:type="spellEnd"/>
-            <w:r>
-              <w:rPr>
-                <w:rFonts w:ascii="Courier New" w:hAnsi="Courier New" w:cs="Courier New"/>
-                <w:sz w:val="24"/>
-                <w:szCs w:val="24"/>
-                <w:lang w:val="en-US"/>
-              </w:rPr>
-              <w:t>/repos/:id/commits/:</w:t>
-            </w:r>
-            <w:proofErr w:type="spellStart"/>
-            <w:r>
-              <w:rPr>
-                <w:rFonts w:ascii="Courier New" w:hAnsi="Courier New" w:cs="Courier New"/>
-                <w:sz w:val="24"/>
-                <w:szCs w:val="24"/>
-                <w:lang w:val="en-US"/>
-              </w:rPr>
-              <w:t>commitId</w:t>
-            </w:r>
-            <w:proofErr w:type="spellEnd"/>
+            <w:r>
+              <w:rPr>
+                <w:rFonts w:ascii="Courier New" w:hAnsi="Courier New" w:cs="Courier New"/>
+                <w:sz w:val="24"/>
+                <w:szCs w:val="24"/>
+                <w:lang w:val="en-US"/>
+              </w:rPr>
+              <w:t>api/repos/:id/commits/:commitId</w:t>
+            </w:r>
           </w:p>
         </w:tc>
         <w:tc>
@@ -2981,27 +2544,8 @@
                 <w:sz w:val="24"/>
                 <w:szCs w:val="24"/>
               </w:rPr>
-              <w:t xml:space="preserve">идентификатор </w:t>
-            </w:r>
-            <w:proofErr w:type="spellStart"/>
-            <w:r>
-              <w:rPr>
-                <w:rFonts w:ascii="Courier New" w:hAnsi="Courier New" w:cs="Courier New"/>
-                <w:sz w:val="24"/>
-                <w:szCs w:val="24"/>
-              </w:rPr>
-              <w:t>репозитория</w:t>
-            </w:r>
-            <w:proofErr w:type="spellEnd"/>
-            <w:r>
-              <w:rPr>
-                <w:rFonts w:ascii="Courier New" w:hAnsi="Courier New" w:cs="Courier New"/>
-                <w:sz w:val="24"/>
-                <w:szCs w:val="24"/>
-              </w:rPr>
-              <w:t xml:space="preserve">, </w:t>
-            </w:r>
-            <w:proofErr w:type="spellStart"/>
+              <w:t xml:space="preserve">идентификатор репозитория, </w:t>
+            </w:r>
             <w:r>
               <w:rPr>
                 <w:rFonts w:ascii="Courier New" w:hAnsi="Courier New" w:cs="Courier New"/>
@@ -3011,52 +2555,14 @@
               </w:rPr>
               <w:t>commitId</w:t>
             </w:r>
-            <w:proofErr w:type="spellEnd"/>
-            <w:r>
-              <w:rPr>
-                <w:rFonts w:ascii="Courier New" w:hAnsi="Courier New" w:cs="Courier New"/>
-                <w:sz w:val="24"/>
-                <w:szCs w:val="24"/>
-              </w:rPr>
-              <w:t xml:space="preserve"> – идентификатор </w:t>
-            </w:r>
-            <w:proofErr w:type="spellStart"/>
-            <w:r>
-              <w:rPr>
-                <w:rFonts w:ascii="Courier New" w:hAnsi="Courier New" w:cs="Courier New"/>
-                <w:sz w:val="24"/>
-                <w:szCs w:val="24"/>
-              </w:rPr>
-              <w:t>коммита</w:t>
-            </w:r>
-            <w:proofErr w:type="spellEnd"/>
-            <w:r>
-              <w:rPr>
-                <w:rFonts w:ascii="Courier New" w:hAnsi="Courier New" w:cs="Courier New"/>
-                <w:sz w:val="24"/>
-                <w:szCs w:val="24"/>
-              </w:rPr>
-              <w:t xml:space="preserve">, корректировать информацию об указанном </w:t>
-            </w:r>
-            <w:proofErr w:type="spellStart"/>
-            <w:r>
-              <w:rPr>
-                <w:rFonts w:ascii="Courier New" w:hAnsi="Courier New" w:cs="Courier New"/>
-                <w:sz w:val="24"/>
-                <w:szCs w:val="24"/>
-              </w:rPr>
-              <w:t>коммите</w:t>
-            </w:r>
-            <w:proofErr w:type="spellEnd"/>
-            <w:r>
-              <w:rPr>
-                <w:rFonts w:ascii="Courier New" w:hAnsi="Courier New" w:cs="Courier New"/>
-                <w:sz w:val="24"/>
-                <w:szCs w:val="24"/>
-              </w:rPr>
-              <w:t xml:space="preserve">, данные в </w:t>
-            </w:r>
-            <w:proofErr w:type="spellStart"/>
+            <w:r>
+              <w:rPr>
+                <w:rFonts w:ascii="Courier New" w:hAnsi="Courier New" w:cs="Courier New"/>
+                <w:sz w:val="24"/>
+                <w:szCs w:val="24"/>
+              </w:rPr>
+              <w:t xml:space="preserve"> – идентификатор коммита, корректировать информацию об указанном коммите, данные в </w:t>
+            </w:r>
             <w:r>
               <w:rPr>
                 <w:rFonts w:ascii="Courier New" w:hAnsi="Courier New" w:cs="Courier New"/>
@@ -3066,7 +2572,6 @@
               </w:rPr>
               <w:t>json</w:t>
             </w:r>
-            <w:proofErr w:type="spellEnd"/>
             <w:r>
               <w:rPr>
                 <w:rFonts w:ascii="Courier New" w:hAnsi="Courier New" w:cs="Courier New"/>
@@ -3126,37 +2631,15 @@
                 <w:lang w:val="en-US"/>
               </w:rPr>
             </w:pPr>
-            <w:proofErr w:type="spellStart"/>
-            <w:r>
-              <w:rPr>
-                <w:rFonts w:ascii="Courier New" w:hAnsi="Courier New" w:cs="Courier New"/>
-                <w:sz w:val="24"/>
-                <w:szCs w:val="24"/>
-                <w:lang w:val="en-US"/>
-              </w:rPr>
-              <w:t>api</w:t>
-            </w:r>
-            <w:proofErr w:type="spellEnd"/>
-            <w:r>
-              <w:rPr>
-                <w:rFonts w:ascii="Courier New" w:hAnsi="Courier New" w:cs="Courier New"/>
-                <w:sz w:val="24"/>
-                <w:szCs w:val="24"/>
-                <w:lang w:val="en-US"/>
-              </w:rPr>
-              <w:t>/repos/:id/commits/:</w:t>
-            </w:r>
-            <w:proofErr w:type="spellStart"/>
-            <w:r>
-              <w:rPr>
-                <w:rFonts w:ascii="Courier New" w:hAnsi="Courier New" w:cs="Courier New"/>
-                <w:sz w:val="24"/>
-                <w:szCs w:val="24"/>
-                <w:lang w:val="en-US"/>
-              </w:rPr>
-              <w:t>commitId</w:t>
-            </w:r>
-            <w:proofErr w:type="spellEnd"/>
+            <w:r>
+              <w:rPr>
+                <w:rFonts w:ascii="Courier New" w:hAnsi="Courier New" w:cs="Courier New"/>
+                <w:sz w:val="24"/>
+                <w:szCs w:val="24"/>
+                <w:lang w:val="en-US"/>
+              </w:rPr>
+              <w:t>api/repos/:id/commits/:commitId</w:t>
+            </w:r>
           </w:p>
         </w:tc>
         <w:tc>
@@ -3195,25 +2678,7 @@
                 <w:sz w:val="24"/>
                 <w:szCs w:val="24"/>
               </w:rPr>
-              <w:t xml:space="preserve">идентификатор </w:t>
-            </w:r>
-            <w:proofErr w:type="spellStart"/>
-            <w:r>
-              <w:rPr>
-                <w:rFonts w:ascii="Courier New" w:hAnsi="Courier New" w:cs="Courier New"/>
-                <w:sz w:val="24"/>
-                <w:szCs w:val="24"/>
-              </w:rPr>
-              <w:t>репозитория</w:t>
-            </w:r>
-            <w:proofErr w:type="spellEnd"/>
-            <w:r>
-              <w:rPr>
-                <w:rFonts w:ascii="Courier New" w:hAnsi="Courier New" w:cs="Courier New"/>
-                <w:sz w:val="24"/>
-                <w:szCs w:val="24"/>
-              </w:rPr>
-              <w:t>,</w:t>
+              <w:t>идентификатор репозитория,</w:t>
             </w:r>
             <w:r>
               <w:rPr>
@@ -3223,7 +2688,6 @@
               </w:rPr>
               <w:t xml:space="preserve"> </w:t>
             </w:r>
-            <w:proofErr w:type="spellStart"/>
             <w:r>
               <w:rPr>
                 <w:rFonts w:ascii="Courier New" w:hAnsi="Courier New" w:cs="Courier New"/>
@@ -3233,43 +2697,14 @@
               </w:rPr>
               <w:t>commitId</w:t>
             </w:r>
-            <w:proofErr w:type="spellEnd"/>
-            <w:r>
-              <w:rPr>
-                <w:rFonts w:ascii="Courier New" w:hAnsi="Courier New" w:cs="Courier New"/>
-                <w:sz w:val="24"/>
-                <w:szCs w:val="24"/>
-              </w:rPr>
-              <w:t xml:space="preserve"> – идентификатор </w:t>
-            </w:r>
-            <w:proofErr w:type="spellStart"/>
-            <w:r>
-              <w:rPr>
-                <w:rFonts w:ascii="Courier New" w:hAnsi="Courier New" w:cs="Courier New"/>
-                <w:sz w:val="24"/>
-                <w:szCs w:val="24"/>
-              </w:rPr>
-              <w:t>коммита</w:t>
-            </w:r>
-            <w:proofErr w:type="spellEnd"/>
-            <w:r>
-              <w:rPr>
-                <w:rFonts w:ascii="Courier New" w:hAnsi="Courier New" w:cs="Courier New"/>
-                <w:sz w:val="24"/>
-                <w:szCs w:val="24"/>
-              </w:rPr>
-              <w:t xml:space="preserve">, удалить  указанный </w:t>
-            </w:r>
-            <w:proofErr w:type="spellStart"/>
-            <w:r>
-              <w:rPr>
-                <w:rFonts w:ascii="Courier New" w:hAnsi="Courier New" w:cs="Courier New"/>
-                <w:sz w:val="24"/>
-                <w:szCs w:val="24"/>
-              </w:rPr>
-              <w:t>коммит</w:t>
-            </w:r>
-            <w:proofErr w:type="spellEnd"/>
+            <w:r>
+              <w:rPr>
+                <w:rFonts w:ascii="Courier New" w:hAnsi="Courier New" w:cs="Courier New"/>
+                <w:sz w:val="24"/>
+                <w:szCs w:val="24"/>
+              </w:rPr>
+              <w:t xml:space="preserve"> – идентификатор коммита, удалить  указанный коммит</w:t>
+            </w:r>
           </w:p>
         </w:tc>
       </w:tr>
@@ -3632,7 +3067,6 @@
         </w:rPr>
         <w:t xml:space="preserve">пакет </w:t>
       </w:r>
-      <w:proofErr w:type="spellStart"/>
       <w:r>
         <w:rPr>
           <w:rFonts w:ascii="Courier New" w:hAnsi="Courier New" w:cs="Courier New"/>
@@ -3643,7 +3077,6 @@
         </w:rPr>
         <w:t>casl</w:t>
       </w:r>
-      <w:proofErr w:type="spellEnd"/>
       <w:r>
         <w:rPr>
           <w:rFonts w:ascii="Courier New" w:hAnsi="Courier New" w:cs="Courier New"/>
@@ -3789,36 +3222,8 @@
                 <w:sz w:val="24"/>
                 <w:szCs w:val="28"/>
               </w:rPr>
-              <w:t xml:space="preserve">), </w:t>
-            </w:r>
-            <w:proofErr w:type="spellStart"/>
-            <w:r>
-              <w:rPr>
-                <w:rFonts w:ascii="Courier New" w:hAnsi="Courier New" w:cs="Courier New"/>
-                <w:sz w:val="24"/>
-                <w:szCs w:val="28"/>
-              </w:rPr>
-              <w:t>коммиты</w:t>
-            </w:r>
-            <w:proofErr w:type="spellEnd"/>
-            <w:r>
-              <w:rPr>
-                <w:rFonts w:ascii="Courier New" w:hAnsi="Courier New" w:cs="Courier New"/>
-                <w:sz w:val="24"/>
-                <w:szCs w:val="28"/>
-              </w:rPr>
-              <w:t xml:space="preserve"> и </w:t>
-            </w:r>
-            <w:proofErr w:type="spellStart"/>
-            <w:r>
-              <w:rPr>
-                <w:rFonts w:ascii="Courier New" w:hAnsi="Courier New" w:cs="Courier New"/>
-                <w:sz w:val="24"/>
-                <w:szCs w:val="28"/>
-              </w:rPr>
-              <w:t>репозитории</w:t>
-            </w:r>
-            <w:proofErr w:type="spellEnd"/>
+              <w:t>), коммиты и репозитории</w:t>
+            </w:r>
           </w:p>
         </w:tc>
       </w:tr>
@@ -3903,34 +3308,14 @@
               </w:rPr>
               <w:t xml:space="preserve">), информацию о себе, </w:t>
             </w:r>
-            <w:proofErr w:type="spellStart"/>
             <w:r>
               <w:rPr>
                 <w:rFonts w:ascii="Courier New" w:hAnsi="Courier New" w:cs="Courier New"/>
                 <w:sz w:val="24"/>
                 <w:szCs w:val="28"/>
               </w:rPr>
-              <w:t>коммиты</w:t>
-            </w:r>
-            <w:proofErr w:type="spellEnd"/>
-            <w:r>
-              <w:rPr>
-                <w:rFonts w:ascii="Courier New" w:hAnsi="Courier New" w:cs="Courier New"/>
-                <w:sz w:val="24"/>
-                <w:szCs w:val="28"/>
-              </w:rPr>
-              <w:t xml:space="preserve"> и </w:t>
-            </w:r>
-            <w:proofErr w:type="spellStart"/>
-            <w:r>
-              <w:rPr>
-                <w:rFonts w:ascii="Courier New" w:hAnsi="Courier New" w:cs="Courier New"/>
-                <w:sz w:val="24"/>
-                <w:szCs w:val="28"/>
-              </w:rPr>
-              <w:t>репозитории</w:t>
-            </w:r>
-            <w:proofErr w:type="spellEnd"/>
+              <w:t>коммиты и репозитории</w:t>
+            </w:r>
           </w:p>
           <w:p>
             <w:pPr>
@@ -3956,18 +3341,8 @@
                 <w:sz w:val="24"/>
                 <w:szCs w:val="28"/>
               </w:rPr>
-              <w:t xml:space="preserve">создавать </w:t>
-            </w:r>
-            <w:proofErr w:type="spellStart"/>
-            <w:r>
-              <w:rPr>
-                <w:rFonts w:ascii="Courier New" w:hAnsi="Courier New" w:cs="Courier New"/>
-                <w:sz w:val="24"/>
-                <w:szCs w:val="28"/>
-              </w:rPr>
-              <w:t>репозитории</w:t>
-            </w:r>
-            <w:proofErr w:type="spellEnd"/>
+              <w:t>создавать репозитории</w:t>
+            </w:r>
           </w:p>
           <w:p>
             <w:pPr>
@@ -3993,25 +3368,7 @@
                 <w:sz w:val="24"/>
                 <w:szCs w:val="28"/>
               </w:rPr>
-              <w:t xml:space="preserve">создавать </w:t>
-            </w:r>
-            <w:proofErr w:type="spellStart"/>
-            <w:r>
-              <w:rPr>
-                <w:rFonts w:ascii="Courier New" w:hAnsi="Courier New" w:cs="Courier New"/>
-                <w:sz w:val="24"/>
-                <w:szCs w:val="28"/>
-              </w:rPr>
-              <w:t>коммиты</w:t>
-            </w:r>
-            <w:proofErr w:type="spellEnd"/>
-            <w:r>
-              <w:rPr>
-                <w:rFonts w:ascii="Courier New" w:hAnsi="Courier New" w:cs="Courier New"/>
-                <w:sz w:val="24"/>
-                <w:szCs w:val="28"/>
-              </w:rPr>
-              <w:t xml:space="preserve"> к </w:t>
+              <w:t xml:space="preserve">создавать коммиты к </w:t>
             </w:r>
             <w:r>
               <w:rPr>
@@ -4028,18 +3385,8 @@
                 <w:sz w:val="24"/>
                 <w:szCs w:val="28"/>
               </w:rPr>
-              <w:t xml:space="preserve"> </w:t>
-            </w:r>
-            <w:proofErr w:type="spellStart"/>
-            <w:r>
-              <w:rPr>
-                <w:rFonts w:ascii="Courier New" w:hAnsi="Courier New" w:cs="Courier New"/>
-                <w:sz w:val="24"/>
-                <w:szCs w:val="28"/>
-              </w:rPr>
-              <w:t>репозиториям</w:t>
-            </w:r>
-            <w:proofErr w:type="spellEnd"/>
+              <w:t xml:space="preserve"> репозиториям</w:t>
+            </w:r>
           </w:p>
           <w:p>
             <w:pPr>
@@ -4082,36 +3429,8 @@
                 <w:sz w:val="24"/>
                 <w:szCs w:val="28"/>
               </w:rPr>
-              <w:t xml:space="preserve"> </w:t>
-            </w:r>
-            <w:proofErr w:type="spellStart"/>
-            <w:r>
-              <w:rPr>
-                <w:rFonts w:ascii="Courier New" w:hAnsi="Courier New" w:cs="Courier New"/>
-                <w:sz w:val="24"/>
-                <w:szCs w:val="28"/>
-              </w:rPr>
-              <w:t>репозитории</w:t>
-            </w:r>
-            <w:proofErr w:type="spellEnd"/>
-            <w:r>
-              <w:rPr>
-                <w:rFonts w:ascii="Courier New" w:hAnsi="Courier New" w:cs="Courier New"/>
-                <w:sz w:val="24"/>
-                <w:szCs w:val="28"/>
-              </w:rPr>
-              <w:t xml:space="preserve"> и </w:t>
-            </w:r>
-            <w:proofErr w:type="spellStart"/>
-            <w:r>
-              <w:rPr>
-                <w:rFonts w:ascii="Courier New" w:hAnsi="Courier New" w:cs="Courier New"/>
-                <w:sz w:val="24"/>
-                <w:szCs w:val="28"/>
-              </w:rPr>
-              <w:t>коммиты</w:t>
-            </w:r>
-            <w:proofErr w:type="spellEnd"/>
+              <w:t xml:space="preserve"> репозитории и коммиты</w:t>
+            </w:r>
           </w:p>
         </w:tc>
       </w:tr>
@@ -4226,36 +3545,8 @@
                 <w:sz w:val="24"/>
                 <w:szCs w:val="28"/>
               </w:rPr>
-              <w:t xml:space="preserve"> </w:t>
-            </w:r>
-            <w:proofErr w:type="spellStart"/>
-            <w:r>
-              <w:rPr>
-                <w:rFonts w:ascii="Courier New" w:hAnsi="Courier New" w:cs="Courier New"/>
-                <w:sz w:val="24"/>
-                <w:szCs w:val="28"/>
-              </w:rPr>
-              <w:t>коммиты</w:t>
-            </w:r>
-            <w:proofErr w:type="spellEnd"/>
-            <w:r>
-              <w:rPr>
-                <w:rFonts w:ascii="Courier New" w:hAnsi="Courier New" w:cs="Courier New"/>
-                <w:sz w:val="24"/>
-                <w:szCs w:val="28"/>
-              </w:rPr>
-              <w:t xml:space="preserve"> и </w:t>
-            </w:r>
-            <w:proofErr w:type="spellStart"/>
-            <w:r>
-              <w:rPr>
-                <w:rFonts w:ascii="Courier New" w:hAnsi="Courier New" w:cs="Courier New"/>
-                <w:sz w:val="24"/>
-                <w:szCs w:val="28"/>
-              </w:rPr>
-              <w:t>репозитории</w:t>
-            </w:r>
-            <w:proofErr w:type="spellEnd"/>
+              <w:t xml:space="preserve"> коммиты и репозитории</w:t>
+            </w:r>
           </w:p>
           <w:p>
             <w:pPr>
@@ -4305,36 +3596,8 @@
                 <w:sz w:val="24"/>
                 <w:szCs w:val="28"/>
               </w:rPr>
-              <w:t xml:space="preserve"> </w:t>
-            </w:r>
-            <w:proofErr w:type="spellStart"/>
-            <w:r>
-              <w:rPr>
-                <w:rFonts w:ascii="Courier New" w:hAnsi="Courier New" w:cs="Courier New"/>
-                <w:sz w:val="24"/>
-                <w:szCs w:val="28"/>
-              </w:rPr>
-              <w:t>репозитории</w:t>
-            </w:r>
-            <w:proofErr w:type="spellEnd"/>
-            <w:r>
-              <w:rPr>
-                <w:rFonts w:ascii="Courier New" w:hAnsi="Courier New" w:cs="Courier New"/>
-                <w:sz w:val="24"/>
-                <w:szCs w:val="28"/>
-              </w:rPr>
-              <w:t xml:space="preserve"> и </w:t>
-            </w:r>
-            <w:proofErr w:type="spellStart"/>
-            <w:r>
-              <w:rPr>
-                <w:rFonts w:ascii="Courier New" w:hAnsi="Courier New" w:cs="Courier New"/>
-                <w:sz w:val="24"/>
-                <w:szCs w:val="28"/>
-              </w:rPr>
-              <w:t>коммиты</w:t>
-            </w:r>
-            <w:proofErr w:type="spellEnd"/>
+              <w:t xml:space="preserve"> репозитории и коммиты</w:t>
+            </w:r>
           </w:p>
           <w:p>
             <w:pPr>
@@ -4370,34 +3633,14 @@
               </w:rPr>
               <w:t xml:space="preserve">любые </w:t>
             </w:r>
-            <w:proofErr w:type="spellStart"/>
             <w:r>
               <w:rPr>
                 <w:rFonts w:ascii="Courier New" w:hAnsi="Courier New" w:cs="Courier New"/>
                 <w:sz w:val="24"/>
                 <w:szCs w:val="28"/>
               </w:rPr>
-              <w:t>репозитории</w:t>
-            </w:r>
-            <w:proofErr w:type="spellEnd"/>
-            <w:r>
-              <w:rPr>
-                <w:rFonts w:ascii="Courier New" w:hAnsi="Courier New" w:cs="Courier New"/>
-                <w:sz w:val="24"/>
-                <w:szCs w:val="28"/>
-              </w:rPr>
-              <w:t xml:space="preserve"> и </w:t>
-            </w:r>
-            <w:proofErr w:type="spellStart"/>
-            <w:r>
-              <w:rPr>
-                <w:rFonts w:ascii="Courier New" w:hAnsi="Courier New" w:cs="Courier New"/>
-                <w:sz w:val="24"/>
-                <w:szCs w:val="28"/>
-              </w:rPr>
-              <w:t>коммиты</w:t>
-            </w:r>
-            <w:proofErr w:type="spellEnd"/>
+              <w:t>репозитории и коммиты</w:t>
+            </w:r>
           </w:p>
         </w:tc>
       </w:tr>
@@ -4703,7 +3946,6 @@
         </w:rPr>
         <w:t xml:space="preserve">Что такое </w:t>
       </w:r>
-      <w:proofErr w:type="spellStart"/>
       <w:r>
         <w:rPr>
           <w:rFonts w:ascii="Courier New" w:hAnsi="Courier New" w:cs="Courier New"/>
@@ -4713,7 +3955,6 @@
         </w:rPr>
         <w:t>casl</w:t>
       </w:r>
-      <w:proofErr w:type="spellEnd"/>
       <w:r>
         <w:rPr>
           <w:rFonts w:ascii="Courier New" w:hAnsi="Courier New" w:cs="Courier New"/>
@@ -4723,8 +3964,6 @@
         </w:rPr>
         <w:t>?</w:t>
       </w:r>
-      <w:bookmarkStart w:id="0" w:name="_GoBack"/>
-      <w:bookmarkEnd w:id="0"/>
     </w:p>
     <w:p>
       <w:pPr>
@@ -4764,6 +4003,609 @@
         </w:rPr>
         <w:t>модели управления доступом.</w:t>
       </w:r>
+    </w:p>
+    <w:p>
+      <w:pPr>
+        <w:pStyle w:val="a3"/>
+        <w:ind w:left="0"/>
+        <w:jc w:val="both"/>
+        <w:rPr>
+          <w:rFonts w:ascii="Courier New" w:hAnsi="Courier New" w:cs="Courier New"/>
+          <w:sz w:val="28"/>
+          <w:szCs w:val="28"/>
+          <w:lang w:val="en-US"/>
+        </w:rPr>
+      </w:pPr>
+    </w:p>
+    <w:p>
+      <w:pPr>
+        <w:pStyle w:val="a3"/>
+        <w:ind w:left="0"/>
+        <w:jc w:val="both"/>
+        <w:rPr>
+          <w:rFonts w:ascii="Courier New" w:hAnsi="Courier New" w:cs="Courier New"/>
+          <w:sz w:val="28"/>
+          <w:szCs w:val="28"/>
+          <w:lang w:val="en-US"/>
+        </w:rPr>
+      </w:pPr>
+    </w:p>
+    <w:p>
+      <w:pPr>
+        <w:pStyle w:val="a3"/>
+        <w:ind w:left="0"/>
+        <w:jc w:val="both"/>
+        <w:rPr>
+          <w:rFonts w:ascii="Courier New" w:hAnsi="Courier New" w:cs="Courier New"/>
+          <w:sz w:val="28"/>
+          <w:szCs w:val="28"/>
+          <w:lang w:val="en-US"/>
+        </w:rPr>
+      </w:pPr>
+    </w:p>
+    <w:p>
+      <w:pPr>
+        <w:pStyle w:val="a3"/>
+        <w:ind w:left="0"/>
+        <w:jc w:val="both"/>
+        <w:rPr>
+          <w:rFonts w:ascii="Courier New" w:hAnsi="Courier New" w:cs="Courier New"/>
+          <w:sz w:val="28"/>
+          <w:szCs w:val="28"/>
+          <w:lang w:val="en-US"/>
+        </w:rPr>
+      </w:pPr>
+    </w:p>
+    <w:p>
+      <w:pPr>
+        <w:pStyle w:val="a3"/>
+        <w:ind w:left="0"/>
+        <w:jc w:val="both"/>
+        <w:rPr>
+          <w:rFonts w:ascii="Courier New" w:hAnsi="Courier New" w:cs="Courier New"/>
+          <w:sz w:val="28"/>
+          <w:szCs w:val="28"/>
+          <w:lang w:val="en-US"/>
+        </w:rPr>
+      </w:pPr>
+    </w:p>
+    <w:p>
+      <w:pPr>
+        <w:pStyle w:val="a3"/>
+        <w:ind w:left="0"/>
+        <w:jc w:val="both"/>
+        <w:rPr>
+          <w:rFonts w:ascii="Courier New" w:hAnsi="Courier New" w:cs="Courier New"/>
+          <w:sz w:val="28"/>
+          <w:szCs w:val="28"/>
+          <w:lang w:val="en-US"/>
+        </w:rPr>
+      </w:pPr>
+    </w:p>
+    <w:p>
+      <w:pPr>
+        <w:pStyle w:val="a3"/>
+        <w:ind w:left="0"/>
+        <w:jc w:val="both"/>
+        <w:rPr>
+          <w:rFonts w:ascii="Courier New" w:hAnsi="Courier New" w:cs="Courier New"/>
+          <w:sz w:val="28"/>
+          <w:szCs w:val="28"/>
+          <w:lang w:val="en-US"/>
+        </w:rPr>
+      </w:pPr>
+    </w:p>
+    <w:p>
+      <w:pPr>
+        <w:pStyle w:val="a3"/>
+        <w:ind w:left="0"/>
+        <w:jc w:val="both"/>
+        <w:rPr>
+          <w:rFonts w:ascii="Courier New" w:hAnsi="Courier New" w:cs="Courier New"/>
+          <w:sz w:val="28"/>
+          <w:szCs w:val="28"/>
+          <w:lang w:val="en-US"/>
+        </w:rPr>
+      </w:pPr>
+    </w:p>
+    <w:p>
+      <w:pPr>
+        <w:pStyle w:val="a3"/>
+        <w:ind w:left="0"/>
+        <w:jc w:val="both"/>
+        <w:rPr>
+          <w:rFonts w:ascii="Courier New" w:hAnsi="Courier New" w:cs="Courier New"/>
+          <w:sz w:val="28"/>
+          <w:szCs w:val="28"/>
+          <w:lang w:val="en-US"/>
+        </w:rPr>
+      </w:pPr>
+    </w:p>
+    <w:p>
+      <w:pPr>
+        <w:pStyle w:val="a3"/>
+        <w:ind w:left="0"/>
+        <w:jc w:val="both"/>
+        <w:rPr>
+          <w:rFonts w:ascii="Courier New" w:hAnsi="Courier New" w:cs="Courier New"/>
+          <w:sz w:val="28"/>
+          <w:szCs w:val="28"/>
+          <w:lang w:val="en-US"/>
+        </w:rPr>
+      </w:pPr>
+    </w:p>
+    <w:p>
+      <w:pPr>
+        <w:pStyle w:val="a3"/>
+        <w:ind w:left="0"/>
+        <w:jc w:val="both"/>
+        <w:rPr>
+          <w:rFonts w:ascii="Courier New" w:hAnsi="Courier New" w:cs="Courier New"/>
+          <w:sz w:val="28"/>
+          <w:szCs w:val="28"/>
+          <w:lang w:val="en-US"/>
+        </w:rPr>
+      </w:pPr>
+    </w:p>
+    <w:p>
+      <w:pPr>
+        <w:numPr>
+          <w:ilvl w:val="0"/>
+          <w:numId w:val="12"/>
+        </w:numPr>
+        <w:pBdr>
+          <w:top w:val="single" w:sz="2" w:space="0" w:color="E3E3E3"/>
+          <w:left w:val="single" w:sz="2" w:space="0" w:color="E3E3E3"/>
+          <w:bottom w:val="single" w:sz="2" w:space="0" w:color="E3E3E3"/>
+          <w:right w:val="single" w:sz="2" w:space="0" w:color="E3E3E3"/>
+        </w:pBdr>
+        <w:shd w:val="clear" w:color="auto" w:fill="212121"/>
+        <w:spacing w:after="0" w:line="240" w:lineRule="auto"/>
+        <w:rPr>
+          <w:rFonts w:ascii="Segoe UI" w:eastAsia="Times New Roman" w:hAnsi="Segoe UI" w:cs="Segoe UI"/>
+          <w:color w:val="ECECEC"/>
+          <w:sz w:val="24"/>
+          <w:szCs w:val="24"/>
+          <w:lang w:eastAsia="ru-RU"/>
+        </w:rPr>
+      </w:pPr>
+      <w:r>
+        <w:rPr>
+          <w:rFonts w:ascii="Segoe UI" w:eastAsia="Times New Roman" w:hAnsi="Segoe UI" w:cs="Segoe UI"/>
+          <w:b/>
+          <w:bCs/>
+          <w:color w:val="ECECEC"/>
+          <w:sz w:val="24"/>
+          <w:szCs w:val="24"/>
+          <w:bdr w:val="single" w:sz="2" w:space="0" w:color="E3E3E3" w:frame="1"/>
+          <w:lang w:eastAsia="ru-RU"/>
+        </w:rPr>
+        <w:lastRenderedPageBreak/>
+        <w:br/>
+        <w:t>Авторизация</w:t>
+      </w:r>
+      <w:r>
+        <w:rPr>
+          <w:rFonts w:ascii="Segoe UI" w:eastAsia="Times New Roman" w:hAnsi="Segoe UI" w:cs="Segoe UI"/>
+          <w:color w:val="ECECEC"/>
+          <w:sz w:val="24"/>
+          <w:szCs w:val="24"/>
+          <w:lang w:eastAsia="ru-RU"/>
+        </w:rPr>
+        <w:t xml:space="preserve"> - это процесс проверки прав доступа пользователя к определенным ресурсам или функциональности системы. Он определяет, имеет ли пользователь право выполнить определенное действие, такое как чтение, запись, удаление и т. д. на конкретном ресурсе или в определенной области системы.</w:t>
+      </w:r>
+    </w:p>
+    <w:p>
+      <w:pPr>
+        <w:pBdr>
+          <w:top w:val="single" w:sz="2" w:space="0" w:color="E3E3E3"/>
+          <w:left w:val="single" w:sz="2" w:space="0" w:color="E3E3E3"/>
+          <w:bottom w:val="single" w:sz="2" w:space="0" w:color="E3E3E3"/>
+          <w:right w:val="single" w:sz="2" w:space="0" w:color="E3E3E3"/>
+        </w:pBdr>
+        <w:shd w:val="clear" w:color="auto" w:fill="212121"/>
+        <w:spacing w:before="300" w:after="300" w:line="240" w:lineRule="auto"/>
+        <w:rPr>
+          <w:rFonts w:ascii="Segoe UI" w:eastAsia="Times New Roman" w:hAnsi="Segoe UI" w:cs="Segoe UI"/>
+          <w:color w:val="ECECEC"/>
+          <w:sz w:val="24"/>
+          <w:szCs w:val="24"/>
+          <w:lang w:eastAsia="ru-RU"/>
+        </w:rPr>
+      </w:pPr>
+      <w:r>
+        <w:rPr>
+          <w:rFonts w:ascii="Segoe UI" w:eastAsia="Times New Roman" w:hAnsi="Segoe UI" w:cs="Segoe UI"/>
+          <w:b/>
+          <w:bCs/>
+          <w:color w:val="ECECEC"/>
+          <w:sz w:val="24"/>
+          <w:szCs w:val="24"/>
+          <w:bdr w:val="single" w:sz="2" w:space="0" w:color="E3E3E3" w:frame="1"/>
+          <w:lang w:eastAsia="ru-RU"/>
+        </w:rPr>
+        <w:t>Роль</w:t>
+      </w:r>
+      <w:r>
+        <w:rPr>
+          <w:rFonts w:ascii="Segoe UI" w:eastAsia="Times New Roman" w:hAnsi="Segoe UI" w:cs="Segoe UI"/>
+          <w:color w:val="ECECEC"/>
+          <w:sz w:val="24"/>
+          <w:szCs w:val="24"/>
+          <w:lang w:eastAsia="ru-RU"/>
+        </w:rPr>
+        <w:t xml:space="preserve"> - это набор разрешений, который назначается пользователю в системе. Роль определяет набор действий, которые пользователь может выполнять в системе в зависимости от своей роли. Например, пользователь может иметь роль администратора, модератора или обычного пользователя.</w:t>
+      </w:r>
+    </w:p>
+    <w:p>
+      <w:pPr>
+        <w:pBdr>
+          <w:top w:val="single" w:sz="2" w:space="0" w:color="E3E3E3"/>
+          <w:left w:val="single" w:sz="2" w:space="0" w:color="E3E3E3"/>
+          <w:bottom w:val="single" w:sz="2" w:space="0" w:color="E3E3E3"/>
+          <w:right w:val="single" w:sz="2" w:space="0" w:color="E3E3E3"/>
+        </w:pBdr>
+        <w:shd w:val="clear" w:color="auto" w:fill="212121"/>
+        <w:spacing w:before="300" w:after="300" w:line="240" w:lineRule="auto"/>
+        <w:rPr>
+          <w:rFonts w:ascii="Segoe UI" w:eastAsia="Times New Roman" w:hAnsi="Segoe UI" w:cs="Segoe UI"/>
+          <w:color w:val="ECECEC"/>
+          <w:sz w:val="24"/>
+          <w:szCs w:val="24"/>
+          <w:lang w:eastAsia="ru-RU"/>
+        </w:rPr>
+      </w:pPr>
+      <w:r>
+        <w:rPr>
+          <w:rFonts w:ascii="Segoe UI" w:eastAsia="Times New Roman" w:hAnsi="Segoe UI" w:cs="Segoe UI"/>
+          <w:b/>
+          <w:bCs/>
+          <w:color w:val="ECECEC"/>
+          <w:sz w:val="24"/>
+          <w:szCs w:val="24"/>
+          <w:bdr w:val="single" w:sz="2" w:space="0" w:color="E3E3E3" w:frame="1"/>
+          <w:lang w:eastAsia="ru-RU"/>
+        </w:rPr>
+        <w:t>Привилегия</w:t>
+      </w:r>
+      <w:r>
+        <w:rPr>
+          <w:rFonts w:ascii="Segoe UI" w:eastAsia="Times New Roman" w:hAnsi="Segoe UI" w:cs="Segoe UI"/>
+          <w:color w:val="ECECEC"/>
+          <w:sz w:val="24"/>
+          <w:szCs w:val="24"/>
+          <w:lang w:eastAsia="ru-RU"/>
+        </w:rPr>
+        <w:t xml:space="preserve"> - это конкретное разрешение или право, предоставленное пользователю или роли для выполнения определенного действия или доступа к определенному ресурсу. Например, привилегия может быть разрешением на чтение, запись, удаление или выполнение определенной операции.</w:t>
+      </w:r>
+    </w:p>
+    <w:p>
+      <w:pPr>
+        <w:pBdr>
+          <w:top w:val="single" w:sz="2" w:space="0" w:color="E3E3E3"/>
+          <w:left w:val="single" w:sz="2" w:space="0" w:color="E3E3E3"/>
+          <w:bottom w:val="single" w:sz="2" w:space="0" w:color="E3E3E3"/>
+          <w:right w:val="single" w:sz="2" w:space="0" w:color="E3E3E3"/>
+        </w:pBdr>
+        <w:shd w:val="clear" w:color="auto" w:fill="212121"/>
+        <w:spacing w:before="300" w:after="300" w:line="240" w:lineRule="auto"/>
+        <w:rPr>
+          <w:rFonts w:ascii="Segoe UI" w:eastAsia="Times New Roman" w:hAnsi="Segoe UI" w:cs="Segoe UI"/>
+          <w:color w:val="ECECEC"/>
+          <w:sz w:val="24"/>
+          <w:szCs w:val="24"/>
+          <w:lang w:eastAsia="ru-RU"/>
+        </w:rPr>
+      </w:pPr>
+      <w:r>
+        <w:rPr>
+          <w:rFonts w:ascii="Segoe UI" w:eastAsia="Times New Roman" w:hAnsi="Segoe UI" w:cs="Segoe UI"/>
+          <w:b/>
+          <w:bCs/>
+          <w:color w:val="ECECEC"/>
+          <w:sz w:val="24"/>
+          <w:szCs w:val="24"/>
+          <w:bdr w:val="single" w:sz="2" w:space="0" w:color="E3E3E3" w:frame="1"/>
+          <w:lang w:eastAsia="ru-RU"/>
+        </w:rPr>
+        <w:t>ACL (Access Control List)</w:t>
+      </w:r>
+      <w:r>
+        <w:rPr>
+          <w:rFonts w:ascii="Segoe UI" w:eastAsia="Times New Roman" w:hAnsi="Segoe UI" w:cs="Segoe UI"/>
+          <w:color w:val="ECECEC"/>
+          <w:sz w:val="24"/>
+          <w:szCs w:val="24"/>
+          <w:lang w:eastAsia="ru-RU"/>
+        </w:rPr>
+        <w:t xml:space="preserve"> - это список разрешений, который определяет, какие пользователи или роли имеют доступ к определенным ресурсам или функциональности системы. Каждый элемент списка содержит информацию о том, какие действия разрешены или запрещены для конкретного пользователя или роли в отношении определенного ресурса.</w:t>
+      </w:r>
+    </w:p>
+    <w:p>
+      <w:pPr>
+        <w:numPr>
+          <w:ilvl w:val="0"/>
+          <w:numId w:val="13"/>
+        </w:numPr>
+        <w:pBdr>
+          <w:top w:val="single" w:sz="2" w:space="0" w:color="E3E3E3"/>
+          <w:left w:val="single" w:sz="2" w:space="5" w:color="E3E3E3"/>
+          <w:bottom w:val="single" w:sz="2" w:space="0" w:color="E3E3E3"/>
+          <w:right w:val="single" w:sz="2" w:space="0" w:color="E3E3E3"/>
+        </w:pBdr>
+        <w:shd w:val="clear" w:color="auto" w:fill="212121"/>
+        <w:spacing w:after="0" w:line="240" w:lineRule="auto"/>
+        <w:rPr>
+          <w:rFonts w:ascii="Segoe UI" w:eastAsia="Times New Roman" w:hAnsi="Segoe UI" w:cs="Segoe UI"/>
+          <w:color w:val="ECECEC"/>
+          <w:sz w:val="24"/>
+          <w:szCs w:val="24"/>
+          <w:lang w:eastAsia="ru-RU"/>
+        </w:rPr>
+      </w:pPr>
+      <w:r>
+        <w:rPr>
+          <w:rFonts w:ascii="Segoe UI" w:eastAsia="Times New Roman" w:hAnsi="Segoe UI" w:cs="Segoe UI"/>
+          <w:b/>
+          <w:bCs/>
+          <w:color w:val="ECECEC"/>
+          <w:sz w:val="24"/>
+          <w:szCs w:val="24"/>
+          <w:bdr w:val="single" w:sz="2" w:space="0" w:color="E3E3E3" w:frame="1"/>
+          <w:lang w:eastAsia="ru-RU"/>
+        </w:rPr>
+        <w:t>CASL</w:t>
+      </w:r>
+      <w:r>
+        <w:rPr>
+          <w:rFonts w:ascii="Segoe UI" w:eastAsia="Times New Roman" w:hAnsi="Segoe UI" w:cs="Segoe UI"/>
+          <w:color w:val="ECECEC"/>
+          <w:sz w:val="24"/>
+          <w:szCs w:val="24"/>
+          <w:lang w:eastAsia="ru-RU"/>
+        </w:rPr>
+        <w:t xml:space="preserve"> (Casbin) - это библиотека для управления доступом, разработанная на языке программирования Go. Она предоставляет инструменты для создания и управления различными моделями управления доступом, такими как RBAC (Role-Based Access Control), ABAC (Attribute-Based Access Control) и другими. CASL позволяет определять правила доступа на основе различных атрибутов пользователя и ресурсов, что делает его мощным инструментом для обеспечения безопасности в приложениях.</w:t>
+      </w:r>
+    </w:p>
+    <w:p>
+      <w:pPr>
+        <w:numPr>
+          <w:ilvl w:val="0"/>
+          <w:numId w:val="13"/>
+        </w:numPr>
+        <w:pBdr>
+          <w:top w:val="single" w:sz="2" w:space="0" w:color="E3E3E3"/>
+          <w:left w:val="single" w:sz="2" w:space="5" w:color="E3E3E3"/>
+          <w:bottom w:val="single" w:sz="2" w:space="0" w:color="E3E3E3"/>
+          <w:right w:val="single" w:sz="2" w:space="0" w:color="E3E3E3"/>
+        </w:pBdr>
+        <w:shd w:val="clear" w:color="auto" w:fill="212121"/>
+        <w:spacing w:after="0" w:line="240" w:lineRule="auto"/>
+        <w:rPr>
+          <w:rFonts w:ascii="Segoe UI" w:eastAsia="Times New Roman" w:hAnsi="Segoe UI" w:cs="Segoe UI"/>
+          <w:color w:val="ECECEC"/>
+          <w:sz w:val="24"/>
+          <w:szCs w:val="24"/>
+          <w:lang w:eastAsia="ru-RU"/>
+        </w:rPr>
+      </w:pPr>
+      <w:r>
+        <w:rPr>
+          <w:rFonts w:ascii="Segoe UI" w:eastAsia="Times New Roman" w:hAnsi="Segoe UI" w:cs="Segoe UI"/>
+          <w:color w:val="ECECEC"/>
+          <w:sz w:val="24"/>
+          <w:szCs w:val="24"/>
+          <w:lang w:eastAsia="ru-RU"/>
+        </w:rPr>
+        <w:t>Известные модели управления доступом включают:</w:t>
+      </w:r>
+    </w:p>
+    <w:p>
+      <w:pPr>
+        <w:numPr>
+          <w:ilvl w:val="0"/>
+          <w:numId w:val="14"/>
+        </w:numPr>
+        <w:pBdr>
+          <w:top w:val="single" w:sz="2" w:space="0" w:color="E3E3E3"/>
+          <w:left w:val="single" w:sz="2" w:space="5" w:color="E3E3E3"/>
+          <w:bottom w:val="single" w:sz="2" w:space="0" w:color="E3E3E3"/>
+          <w:right w:val="single" w:sz="2" w:space="0" w:color="E3E3E3"/>
+        </w:pBdr>
+        <w:shd w:val="clear" w:color="auto" w:fill="212121"/>
+        <w:spacing w:after="0" w:line="240" w:lineRule="auto"/>
+        <w:rPr>
+          <w:rFonts w:ascii="Segoe UI" w:eastAsia="Times New Roman" w:hAnsi="Segoe UI" w:cs="Segoe UI"/>
+          <w:color w:val="ECECEC"/>
+          <w:sz w:val="24"/>
+          <w:szCs w:val="24"/>
+          <w:lang w:eastAsia="ru-RU"/>
+        </w:rPr>
+      </w:pPr>
+      <w:r>
+        <w:rPr>
+          <w:rFonts w:ascii="Segoe UI" w:eastAsia="Times New Roman" w:hAnsi="Segoe UI" w:cs="Segoe UI"/>
+          <w:b/>
+          <w:bCs/>
+          <w:color w:val="ECECEC"/>
+          <w:sz w:val="24"/>
+          <w:szCs w:val="24"/>
+          <w:bdr w:val="single" w:sz="2" w:space="0" w:color="E3E3E3" w:frame="1"/>
+          <w:lang w:eastAsia="ru-RU"/>
+        </w:rPr>
+        <w:t>RBAC (Role-Based Access Control)</w:t>
+      </w:r>
+      <w:r>
+        <w:rPr>
+          <w:rFonts w:ascii="Segoe UI" w:eastAsia="Times New Roman" w:hAnsi="Segoe UI" w:cs="Segoe UI"/>
+          <w:color w:val="ECECEC"/>
+          <w:sz w:val="24"/>
+          <w:szCs w:val="24"/>
+          <w:lang w:eastAsia="ru-RU"/>
+        </w:rPr>
+        <w:t xml:space="preserve"> - модель управления доступом, основанная на ролях пользователей. В этой модели разрешения предоставляются пользователям на основе их роли в системе. Пользователи могут иметь одну или несколько ролей, каждая из которых определяет их права доступа к определенным ресурсам или функциональности.</w:t>
+      </w:r>
+    </w:p>
+    <w:p>
+      <w:pPr>
+        <w:numPr>
+          <w:ilvl w:val="0"/>
+          <w:numId w:val="14"/>
+        </w:numPr>
+        <w:pBdr>
+          <w:top w:val="single" w:sz="2" w:space="0" w:color="E3E3E3"/>
+          <w:left w:val="single" w:sz="2" w:space="5" w:color="E3E3E3"/>
+          <w:bottom w:val="single" w:sz="2" w:space="0" w:color="E3E3E3"/>
+          <w:right w:val="single" w:sz="2" w:space="0" w:color="E3E3E3"/>
+        </w:pBdr>
+        <w:shd w:val="clear" w:color="auto" w:fill="212121"/>
+        <w:spacing w:after="0" w:line="240" w:lineRule="auto"/>
+        <w:rPr>
+          <w:rFonts w:ascii="Segoe UI" w:eastAsia="Times New Roman" w:hAnsi="Segoe UI" w:cs="Segoe UI"/>
+          <w:color w:val="ECECEC"/>
+          <w:sz w:val="24"/>
+          <w:szCs w:val="24"/>
+          <w:lang w:eastAsia="ru-RU"/>
+        </w:rPr>
+      </w:pPr>
+      <w:r>
+        <w:rPr>
+          <w:rFonts w:ascii="Segoe UI" w:eastAsia="Times New Roman" w:hAnsi="Segoe UI" w:cs="Segoe UI"/>
+          <w:b/>
+          <w:bCs/>
+          <w:color w:val="ECECEC"/>
+          <w:sz w:val="24"/>
+          <w:szCs w:val="24"/>
+          <w:bdr w:val="single" w:sz="2" w:space="0" w:color="E3E3E3" w:frame="1"/>
+          <w:lang w:eastAsia="ru-RU"/>
+        </w:rPr>
+        <w:t>ABAC (Attribute-Based Access Control)</w:t>
+      </w:r>
+      <w:r>
+        <w:rPr>
+          <w:rFonts w:ascii="Segoe UI" w:eastAsia="Times New Roman" w:hAnsi="Segoe UI" w:cs="Segoe UI"/>
+          <w:color w:val="ECECEC"/>
+          <w:sz w:val="24"/>
+          <w:szCs w:val="24"/>
+          <w:lang w:eastAsia="ru-RU"/>
+        </w:rPr>
+        <w:t xml:space="preserve"> - модель управления доступом, основанная на атрибутах субъектов, ресурсов и окружения. В этой модели разрешения определяются на основе комбинации атрибутов, таких как роль пользователя, тип ресурса, время доступа и другие атрибуты. ABAC обеспечивает более гибкий и динамичный подход к управлению доступом, чем RBAC.</w:t>
+      </w:r>
+    </w:p>
+    <w:p>
+      <w:pPr>
+        <w:numPr>
+          <w:ilvl w:val="0"/>
+          <w:numId w:val="14"/>
+        </w:numPr>
+        <w:pBdr>
+          <w:top w:val="single" w:sz="2" w:space="0" w:color="E3E3E3"/>
+          <w:left w:val="single" w:sz="2" w:space="5" w:color="E3E3E3"/>
+          <w:bottom w:val="single" w:sz="2" w:space="0" w:color="E3E3E3"/>
+          <w:right w:val="single" w:sz="2" w:space="0" w:color="E3E3E3"/>
+        </w:pBdr>
+        <w:shd w:val="clear" w:color="auto" w:fill="212121"/>
+        <w:spacing w:after="0" w:line="240" w:lineRule="auto"/>
+        <w:rPr>
+          <w:rFonts w:ascii="Segoe UI" w:eastAsia="Times New Roman" w:hAnsi="Segoe UI" w:cs="Segoe UI"/>
+          <w:color w:val="ECECEC"/>
+          <w:sz w:val="24"/>
+          <w:szCs w:val="24"/>
+          <w:lang w:eastAsia="ru-RU"/>
+        </w:rPr>
+      </w:pPr>
+      <w:r>
+        <w:rPr>
+          <w:rFonts w:ascii="Segoe UI" w:eastAsia="Times New Roman" w:hAnsi="Segoe UI" w:cs="Segoe UI"/>
+          <w:b/>
+          <w:bCs/>
+          <w:color w:val="ECECEC"/>
+          <w:sz w:val="24"/>
+          <w:szCs w:val="24"/>
+          <w:bdr w:val="single" w:sz="2" w:space="0" w:color="E3E3E3" w:frame="1"/>
+          <w:lang w:eastAsia="ru-RU"/>
+        </w:rPr>
+        <w:t>MAC (Mandatory Access Control)</w:t>
+      </w:r>
+      <w:r>
+        <w:rPr>
+          <w:rFonts w:ascii="Segoe UI" w:eastAsia="Times New Roman" w:hAnsi="Segoe UI" w:cs="Segoe UI"/>
+          <w:color w:val="ECECEC"/>
+          <w:sz w:val="24"/>
+          <w:szCs w:val="24"/>
+          <w:lang w:eastAsia="ru-RU"/>
+        </w:rPr>
+        <w:t xml:space="preserve"> - модель управления доступом, в которой разрешения определяются администратором на основе политик безопасности. В этой модели каждый объект и субъект имеют метки </w:t>
+      </w:r>
+      <w:r>
+        <w:rPr>
+          <w:rFonts w:ascii="Segoe UI" w:eastAsia="Times New Roman" w:hAnsi="Segoe UI" w:cs="Segoe UI"/>
+          <w:color w:val="ECECEC"/>
+          <w:sz w:val="24"/>
+          <w:szCs w:val="24"/>
+          <w:lang w:eastAsia="ru-RU"/>
+        </w:rPr>
+        <w:lastRenderedPageBreak/>
+        <w:t>безопасности, и доступ к ресурсам контролируется на основе их меток. MAC обеспечивает высокий уровень контроля и защиты, но требует более сложной настройки и управления.</w:t>
+      </w:r>
+    </w:p>
+    <w:p>
+      <w:pPr>
+        <w:numPr>
+          <w:ilvl w:val="0"/>
+          <w:numId w:val="14"/>
+        </w:numPr>
+        <w:pBdr>
+          <w:top w:val="single" w:sz="2" w:space="0" w:color="E3E3E3"/>
+          <w:left w:val="single" w:sz="2" w:space="5" w:color="E3E3E3"/>
+          <w:bottom w:val="single" w:sz="2" w:space="0" w:color="E3E3E3"/>
+          <w:right w:val="single" w:sz="2" w:space="0" w:color="E3E3E3"/>
+        </w:pBdr>
+        <w:shd w:val="clear" w:color="auto" w:fill="212121"/>
+        <w:spacing w:after="0" w:line="240" w:lineRule="auto"/>
+        <w:rPr>
+          <w:rFonts w:ascii="Segoe UI" w:eastAsia="Times New Roman" w:hAnsi="Segoe UI" w:cs="Segoe UI"/>
+          <w:color w:val="ECECEC"/>
+          <w:sz w:val="24"/>
+          <w:szCs w:val="24"/>
+          <w:lang w:eastAsia="ru-RU"/>
+        </w:rPr>
+      </w:pPr>
+      <w:r>
+        <w:rPr>
+          <w:rFonts w:ascii="Segoe UI" w:eastAsia="Times New Roman" w:hAnsi="Segoe UI" w:cs="Segoe UI"/>
+          <w:b/>
+          <w:bCs/>
+          <w:color w:val="ECECEC"/>
+          <w:sz w:val="24"/>
+          <w:szCs w:val="24"/>
+          <w:bdr w:val="single" w:sz="2" w:space="0" w:color="E3E3E3" w:frame="1"/>
+          <w:lang w:eastAsia="ru-RU"/>
+        </w:rPr>
+        <w:t>DAC (Discretionary Access Control)</w:t>
+      </w:r>
+      <w:r>
+        <w:rPr>
+          <w:rFonts w:ascii="Segoe UI" w:eastAsia="Times New Roman" w:hAnsi="Segoe UI" w:cs="Segoe UI"/>
+          <w:color w:val="ECECEC"/>
+          <w:sz w:val="24"/>
+          <w:szCs w:val="24"/>
+          <w:lang w:eastAsia="ru-RU"/>
+        </w:rPr>
+        <w:t xml:space="preserve"> - модель управления доступом, в которой владелец ресурса имеет право управлять доступом к нему. В этой модели доступ к ресурсам контролируется владельцами ресурсов, которые могут предоставлять или отзывать разрешения на доступ к своим ресурсам. DAC обеспечивает гибкость и удобство в управлении доступом, но может привести к потенциальным проблемам безопасности, если у владельца недостаточно знаний или интереса к безопасности.</w:t>
+      </w:r>
+    </w:p>
+    <w:p>
+      <w:pPr>
+        <w:pStyle w:val="a3"/>
+        <w:ind w:left="0"/>
+        <w:jc w:val="both"/>
+        <w:rPr>
+          <w:rFonts w:ascii="Courier New" w:hAnsi="Courier New" w:cs="Courier New"/>
+          <w:sz w:val="28"/>
+          <w:szCs w:val="28"/>
+        </w:rPr>
+      </w:pPr>
     </w:p>
     <w:p>
       <w:pPr>
@@ -4789,7 +4631,7 @@
 </file>
 
 <file path=word/endnotes.xml><?xml version="1.0" encoding="utf-8"?>
-<w:endnotes xmlns:wpc="http://schemas.microsoft.com/office/word/2010/wordprocessingCanvas" xmlns:cx="http://schemas.microsoft.com/office/drawing/2014/chartex" xmlns:mc="http://schemas.openxmlformats.org/markup-compatibility/2006" xmlns:o="urn:schemas-microsoft-com:office:office" xmlns:r="http://schemas.openxmlformats.org/officeDocument/2006/relationships" xmlns:m="http://schemas.openxmlformats.org/officeDocument/2006/math" xmlns:v="urn:schemas-microsoft-com:vml" xmlns:wp14="http://schemas.microsoft.com/office/word/2010/wordprocessingDrawing" xmlns:wp="http://schemas.openxmlformats.org/drawingml/2006/wordprocessingDrawing" xmlns:w10="urn:schemas-microsoft-com:office:word" xmlns:w="http://schemas.openxmlformats.org/wordprocessingml/2006/main" xmlns:w14="http://schemas.microsoft.com/office/word/2010/wordml" xmlns:w15="http://schemas.microsoft.com/office/word/2012/wordml" xmlns:w16se="http://schemas.microsoft.com/office/word/2015/wordml/symex" xmlns:wpg="http://schemas.microsoft.com/office/word/2010/wordprocessingGroup" xmlns:wpi="http://schemas.microsoft.com/office/word/2010/wordprocessingInk" xmlns:wne="http://schemas.microsoft.com/office/word/2006/wordml" xmlns:wps="http://schemas.microsoft.com/office/word/2010/wordprocessingShape" mc:Ignorable="w14 w15 w16se wp14">
+<w:endnotes xmlns:wpc="http://schemas.microsoft.com/office/word/2010/wordprocessingCanvas" xmlns:cx="http://schemas.microsoft.com/office/drawing/2014/chartex" xmlns:cx1="http://schemas.microsoft.com/office/drawing/2015/9/8/chartex" xmlns:cx2="http://schemas.microsoft.com/office/drawing/2015/10/21/chartex" xmlns:cx3="http://schemas.microsoft.com/office/drawing/2016/5/9/chartex" xmlns:cx4="http://schemas.microsoft.com/office/drawing/2016/5/10/chartex" xmlns:cx5="http://schemas.microsoft.com/office/drawing/2016/5/11/chartex" xmlns:cx6="http://schemas.microsoft.com/office/drawing/2016/5/12/chartex" xmlns:cx7="http://schemas.microsoft.com/office/drawing/2016/5/13/chartex" xmlns:cx8="http://schemas.microsoft.com/office/drawing/2016/5/14/chartex" xmlns:mc="http://schemas.openxmlformats.org/markup-compatibility/2006" xmlns:aink="http://schemas.microsoft.com/office/drawing/2016/ink" xmlns:am3d="http://schemas.microsoft.com/office/drawing/2017/model3d" xmlns:o="urn:schemas-microsoft-com:office:office" xmlns:oel="http://schemas.microsoft.com/office/2019/extlst" xmlns:r="http://schemas.openxmlformats.org/officeDocument/2006/relationships" xmlns:m="http://schemas.openxmlformats.org/officeDocument/2006/math" xmlns:v="urn:schemas-microsoft-com:vml" xmlns:wp14="http://schemas.microsoft.com/office/word/2010/wordprocessingDrawing" xmlns:wp="http://schemas.openxmlformats.org/drawingml/2006/wordprocessingDrawing" xmlns:w10="urn:schemas-microsoft-com:office:word" xmlns:w="http://schemas.openxmlformats.org/wordprocessingml/2006/main" xmlns:w14="http://schemas.microsoft.com/office/word/2010/wordml" xmlns:w15="http://schemas.microsoft.com/office/word/2012/wordml" xmlns:w16cex="http://schemas.microsoft.com/office/word/2018/wordml/cex" xmlns:w16cid="http://schemas.microsoft.com/office/word/2016/wordml/cid" xmlns:w16="http://schemas.microsoft.com/office/word/2018/wordml" xmlns:w16du="http://schemas.microsoft.com/office/word/2023/wordml/word16du" xmlns:w16sdtdh="http://schemas.microsoft.com/office/word/2020/wordml/sdtdatahash" xmlns:w16se="http://schemas.microsoft.com/office/word/2015/wordml/symex" xmlns:wpg="http://schemas.microsoft.com/office/word/2010/wordprocessingGroup" xmlns:wpi="http://schemas.microsoft.com/office/word/2010/wordprocessingInk" xmlns:wne="http://schemas.microsoft.com/office/word/2006/wordml" xmlns:wps="http://schemas.microsoft.com/office/word/2010/wordprocessingShape" mc:Ignorable="w14 w15 w16se w16cid w16 w16cex w16sdtdh w16du wp14">
   <w:endnote w:type="separator" w:id="-1">
     <w:p>
       <w:pPr>
@@ -4814,7 +4656,7 @@
 </file>
 
 <file path=word/footer1.xml><?xml version="1.0" encoding="utf-8"?>
-<w:ftr xmlns:wpc="http://schemas.microsoft.com/office/word/2010/wordprocessingCanvas" xmlns:cx="http://schemas.microsoft.com/office/drawing/2014/chartex" xmlns:mc="http://schemas.openxmlformats.org/markup-compatibility/2006" xmlns:o="urn:schemas-microsoft-com:office:office" xmlns:r="http://schemas.openxmlformats.org/officeDocument/2006/relationships" xmlns:m="http://schemas.openxmlformats.org/officeDocument/2006/math" xmlns:v="urn:schemas-microsoft-com:vml" xmlns:wp14="http://schemas.microsoft.com/office/word/2010/wordprocessingDrawing" xmlns:wp="http://schemas.openxmlformats.org/drawingml/2006/wordprocessingDrawing" xmlns:w10="urn:schemas-microsoft-com:office:word" xmlns:w="http://schemas.openxmlformats.org/wordprocessingml/2006/main" xmlns:w14="http://schemas.microsoft.com/office/word/2010/wordml" xmlns:w15="http://schemas.microsoft.com/office/word/2012/wordml" xmlns:w16se="http://schemas.microsoft.com/office/word/2015/wordml/symex" xmlns:wpg="http://schemas.microsoft.com/office/word/2010/wordprocessingGroup" xmlns:wpi="http://schemas.microsoft.com/office/word/2010/wordprocessingInk" xmlns:wne="http://schemas.microsoft.com/office/word/2006/wordml" xmlns:wps="http://schemas.microsoft.com/office/word/2010/wordprocessingShape" mc:Ignorable="w14 w15 w16se wp14">
+<w:ftr xmlns:wpc="http://schemas.microsoft.com/office/word/2010/wordprocessingCanvas" xmlns:cx="http://schemas.microsoft.com/office/drawing/2014/chartex" xmlns:cx1="http://schemas.microsoft.com/office/drawing/2015/9/8/chartex" xmlns:cx2="http://schemas.microsoft.com/office/drawing/2015/10/21/chartex" xmlns:cx3="http://schemas.microsoft.com/office/drawing/2016/5/9/chartex" xmlns:cx4="http://schemas.microsoft.com/office/drawing/2016/5/10/chartex" xmlns:cx5="http://schemas.microsoft.com/office/drawing/2016/5/11/chartex" xmlns:cx6="http://schemas.microsoft.com/office/drawing/2016/5/12/chartex" xmlns:cx7="http://schemas.microsoft.com/office/drawing/2016/5/13/chartex" xmlns:cx8="http://schemas.microsoft.com/office/drawing/2016/5/14/chartex" xmlns:mc="http://schemas.openxmlformats.org/markup-compatibility/2006" xmlns:aink="http://schemas.microsoft.com/office/drawing/2016/ink" xmlns:am3d="http://schemas.microsoft.com/office/drawing/2017/model3d" xmlns:o="urn:schemas-microsoft-com:office:office" xmlns:oel="http://schemas.microsoft.com/office/2019/extlst" xmlns:r="http://schemas.openxmlformats.org/officeDocument/2006/relationships" xmlns:m="http://schemas.openxmlformats.org/officeDocument/2006/math" xmlns:v="urn:schemas-microsoft-com:vml" xmlns:wp14="http://schemas.microsoft.com/office/word/2010/wordprocessingDrawing" xmlns:wp="http://schemas.openxmlformats.org/drawingml/2006/wordprocessingDrawing" xmlns:w10="urn:schemas-microsoft-com:office:word" xmlns:w="http://schemas.openxmlformats.org/wordprocessingml/2006/main" xmlns:w14="http://schemas.microsoft.com/office/word/2010/wordml" xmlns:w15="http://schemas.microsoft.com/office/word/2012/wordml" xmlns:w16cex="http://schemas.microsoft.com/office/word/2018/wordml/cex" xmlns:w16cid="http://schemas.microsoft.com/office/word/2016/wordml/cid" xmlns:w16="http://schemas.microsoft.com/office/word/2018/wordml" xmlns:w16du="http://schemas.microsoft.com/office/word/2023/wordml/word16du" xmlns:w16sdtdh="http://schemas.microsoft.com/office/word/2020/wordml/sdtdatahash" xmlns:w16se="http://schemas.microsoft.com/office/word/2015/wordml/symex" xmlns:wpg="http://schemas.microsoft.com/office/word/2010/wordprocessingGroup" xmlns:wpi="http://schemas.microsoft.com/office/word/2010/wordprocessingInk" xmlns:wne="http://schemas.microsoft.com/office/word/2006/wordml" xmlns:wps="http://schemas.microsoft.com/office/word/2010/wordprocessingShape" mc:Ignorable="w14 w15 w16se w16cid w16 w16cex w16sdtdh w16du wp14">
   <w:sdt>
     <w:sdtPr>
       <w:id w:val="561683548"/>
@@ -4823,7 +4665,6 @@
         <w:docPartUnique/>
       </w:docPartObj>
     </w:sdtPr>
-    <w:sdtEndPr/>
     <w:sdtContent>
       <w:p>
         <w:pPr>
@@ -4860,7 +4701,7 @@
 </file>
 
 <file path=word/footnotes.xml><?xml version="1.0" encoding="utf-8"?>
-<w:footnotes xmlns:wpc="http://schemas.microsoft.com/office/word/2010/wordprocessingCanvas" xmlns:cx="http://schemas.microsoft.com/office/drawing/2014/chartex" xmlns:mc="http://schemas.openxmlformats.org/markup-compatibility/2006" xmlns:o="urn:schemas-microsoft-com:office:office" xmlns:r="http://schemas.openxmlformats.org/officeDocument/2006/relationships" xmlns:m="http://schemas.openxmlformats.org/officeDocument/2006/math" xmlns:v="urn:schemas-microsoft-com:vml" xmlns:wp14="http://schemas.microsoft.com/office/word/2010/wordprocessingDrawing" xmlns:wp="http://schemas.openxmlformats.org/drawingml/2006/wordprocessingDrawing" xmlns:w10="urn:schemas-microsoft-com:office:word" xmlns:w="http://schemas.openxmlformats.org/wordprocessingml/2006/main" xmlns:w14="http://schemas.microsoft.com/office/word/2010/wordml" xmlns:w15="http://schemas.microsoft.com/office/word/2012/wordml" xmlns:w16se="http://schemas.microsoft.com/office/word/2015/wordml/symex" xmlns:wpg="http://schemas.microsoft.com/office/word/2010/wordprocessingGroup" xmlns:wpi="http://schemas.microsoft.com/office/word/2010/wordprocessingInk" xmlns:wne="http://schemas.microsoft.com/office/word/2006/wordml" xmlns:wps="http://schemas.microsoft.com/office/word/2010/wordprocessingShape" mc:Ignorable="w14 w15 w16se wp14">
+<w:footnotes xmlns:wpc="http://schemas.microsoft.com/office/word/2010/wordprocessingCanvas" xmlns:cx="http://schemas.microsoft.com/office/drawing/2014/chartex" xmlns:cx1="http://schemas.microsoft.com/office/drawing/2015/9/8/chartex" xmlns:cx2="http://schemas.microsoft.com/office/drawing/2015/10/21/chartex" xmlns:cx3="http://schemas.microsoft.com/office/drawing/2016/5/9/chartex" xmlns:cx4="http://schemas.microsoft.com/office/drawing/2016/5/10/chartex" xmlns:cx5="http://schemas.microsoft.com/office/drawing/2016/5/11/chartex" xmlns:cx6="http://schemas.microsoft.com/office/drawing/2016/5/12/chartex" xmlns:cx7="http://schemas.microsoft.com/office/drawing/2016/5/13/chartex" xmlns:cx8="http://schemas.microsoft.com/office/drawing/2016/5/14/chartex" xmlns:mc="http://schemas.openxmlformats.org/markup-compatibility/2006" xmlns:aink="http://schemas.microsoft.com/office/drawing/2016/ink" xmlns:am3d="http://schemas.microsoft.com/office/drawing/2017/model3d" xmlns:o="urn:schemas-microsoft-com:office:office" xmlns:oel="http://schemas.microsoft.com/office/2019/extlst" xmlns:r="http://schemas.openxmlformats.org/officeDocument/2006/relationships" xmlns:m="http://schemas.openxmlformats.org/officeDocument/2006/math" xmlns:v="urn:schemas-microsoft-com:vml" xmlns:wp14="http://schemas.microsoft.com/office/word/2010/wordprocessingDrawing" xmlns:wp="http://schemas.openxmlformats.org/drawingml/2006/wordprocessingDrawing" xmlns:w10="urn:schemas-microsoft-com:office:word" xmlns:w="http://schemas.openxmlformats.org/wordprocessingml/2006/main" xmlns:w14="http://schemas.microsoft.com/office/word/2010/wordml" xmlns:w15="http://schemas.microsoft.com/office/word/2012/wordml" xmlns:w16cex="http://schemas.microsoft.com/office/word/2018/wordml/cex" xmlns:w16cid="http://schemas.microsoft.com/office/word/2016/wordml/cid" xmlns:w16="http://schemas.microsoft.com/office/word/2018/wordml" xmlns:w16du="http://schemas.microsoft.com/office/word/2023/wordml/word16du" xmlns:w16sdtdh="http://schemas.microsoft.com/office/word/2020/wordml/sdtdatahash" xmlns:w16se="http://schemas.microsoft.com/office/word/2015/wordml/symex" xmlns:wpg="http://schemas.microsoft.com/office/word/2010/wordprocessingGroup" xmlns:wpi="http://schemas.microsoft.com/office/word/2010/wordprocessingInk" xmlns:wne="http://schemas.microsoft.com/office/word/2006/wordml" xmlns:wps="http://schemas.microsoft.com/office/word/2010/wordprocessingShape" mc:Ignorable="w14 w15 w16se w16cid w16 w16cex w16sdtdh w16du wp14">
   <w:footnote w:type="separator" w:id="-1">
     <w:p>
       <w:pPr>
@@ -4885,7 +4726,7 @@
 </file>
 
 <file path=word/numbering.xml><?xml version="1.0" encoding="utf-8"?>
-<w:numbering xmlns:wpc="http://schemas.microsoft.com/office/word/2010/wordprocessingCanvas" xmlns:cx="http://schemas.microsoft.com/office/drawing/2014/chartex" xmlns:mc="http://schemas.openxmlformats.org/markup-compatibility/2006" xmlns:o="urn:schemas-microsoft-com:office:office" xmlns:r="http://schemas.openxmlformats.org/officeDocument/2006/relationships" xmlns:m="http://schemas.openxmlformats.org/officeDocument/2006/math" xmlns:v="urn:schemas-microsoft-com:vml" xmlns:wp14="http://schemas.microsoft.com/office/word/2010/wordprocessingDrawing" xmlns:wp="http://schemas.openxmlformats.org/drawingml/2006/wordprocessingDrawing" xmlns:w10="urn:schemas-microsoft-com:office:word" xmlns:w="http://schemas.openxmlformats.org/wordprocessingml/2006/main" xmlns:w14="http://schemas.microsoft.com/office/word/2010/wordml" xmlns:w15="http://schemas.microsoft.com/office/word/2012/wordml" xmlns:w16se="http://schemas.microsoft.com/office/word/2015/wordml/symex" xmlns:wpg="http://schemas.microsoft.com/office/word/2010/wordprocessingGroup" xmlns:wpi="http://schemas.microsoft.com/office/word/2010/wordprocessingInk" xmlns:wne="http://schemas.microsoft.com/office/word/2006/wordml" xmlns:wps="http://schemas.microsoft.com/office/word/2010/wordprocessingShape" mc:Ignorable="w14 w15 w16se wp14">
+<w:numbering xmlns:wpc="http://schemas.microsoft.com/office/word/2010/wordprocessingCanvas" xmlns:cx="http://schemas.microsoft.com/office/drawing/2014/chartex" xmlns:cx1="http://schemas.microsoft.com/office/drawing/2015/9/8/chartex" xmlns:cx2="http://schemas.microsoft.com/office/drawing/2015/10/21/chartex" xmlns:cx3="http://schemas.microsoft.com/office/drawing/2016/5/9/chartex" xmlns:cx4="http://schemas.microsoft.com/office/drawing/2016/5/10/chartex" xmlns:cx5="http://schemas.microsoft.com/office/drawing/2016/5/11/chartex" xmlns:cx6="http://schemas.microsoft.com/office/drawing/2016/5/12/chartex" xmlns:cx7="http://schemas.microsoft.com/office/drawing/2016/5/13/chartex" xmlns:cx8="http://schemas.microsoft.com/office/drawing/2016/5/14/chartex" xmlns:mc="http://schemas.openxmlformats.org/markup-compatibility/2006" xmlns:aink="http://schemas.microsoft.com/office/drawing/2016/ink" xmlns:am3d="http://schemas.microsoft.com/office/drawing/2017/model3d" xmlns:o="urn:schemas-microsoft-com:office:office" xmlns:oel="http://schemas.microsoft.com/office/2019/extlst" xmlns:r="http://schemas.openxmlformats.org/officeDocument/2006/relationships" xmlns:m="http://schemas.openxmlformats.org/officeDocument/2006/math" xmlns:v="urn:schemas-microsoft-com:vml" xmlns:wp14="http://schemas.microsoft.com/office/word/2010/wordprocessingDrawing" xmlns:wp="http://schemas.openxmlformats.org/drawingml/2006/wordprocessingDrawing" xmlns:w10="urn:schemas-microsoft-com:office:word" xmlns:w="http://schemas.openxmlformats.org/wordprocessingml/2006/main" xmlns:w14="http://schemas.microsoft.com/office/word/2010/wordml" xmlns:w15="http://schemas.microsoft.com/office/word/2012/wordml" xmlns:w16cex="http://schemas.microsoft.com/office/word/2018/wordml/cex" xmlns:w16cid="http://schemas.microsoft.com/office/word/2016/wordml/cid" xmlns:w16="http://schemas.microsoft.com/office/word/2018/wordml" xmlns:w16du="http://schemas.microsoft.com/office/word/2023/wordml/word16du" xmlns:w16sdtdh="http://schemas.microsoft.com/office/word/2020/wordml/sdtdatahash" xmlns:w16se="http://schemas.microsoft.com/office/word/2015/wordml/symex" xmlns:wpg="http://schemas.microsoft.com/office/word/2010/wordprocessingGroup" xmlns:wpi="http://schemas.microsoft.com/office/word/2010/wordprocessingInk" xmlns:wne="http://schemas.microsoft.com/office/word/2006/wordml" xmlns:wps="http://schemas.microsoft.com/office/word/2010/wordprocessingShape" mc:Ignorable="w14 w15 w16se w16cid w16 w16cex w16sdtdh w16du wp14">
   <w:abstractNum w:abstractNumId="0" w15:restartNumberingAfterBreak="0">
     <w:nsid w:val="12C42D87"/>
     <w:multiLevelType w:val="hybridMultilevel"/>
@@ -5181,6 +5022,119 @@
     </w:lvl>
   </w:abstractNum>
   <w:abstractNum w:abstractNumId="3" w15:restartNumberingAfterBreak="0">
+    <w:nsid w:val="32477892"/>
+    <w:multiLevelType w:val="multilevel"/>
+    <w:tmpl w:val="AFD4CDBA"/>
+    <w:lvl w:ilvl="0">
+      <w:start w:val="11"/>
+      <w:numFmt w:val="decimal"/>
+      <w:lvlText w:val="%1."/>
+      <w:lvlJc w:val="left"/>
+      <w:pPr>
+        <w:tabs>
+          <w:tab w:val="num" w:pos="720"/>
+        </w:tabs>
+        <w:ind w:left="720" w:hanging="360"/>
+      </w:pPr>
+    </w:lvl>
+    <w:lvl w:ilvl="1" w:tentative="1">
+      <w:start w:val="1"/>
+      <w:numFmt w:val="decimal"/>
+      <w:lvlText w:val="%2."/>
+      <w:lvlJc w:val="left"/>
+      <w:pPr>
+        <w:tabs>
+          <w:tab w:val="num" w:pos="1440"/>
+        </w:tabs>
+        <w:ind w:left="1440" w:hanging="360"/>
+      </w:pPr>
+    </w:lvl>
+    <w:lvl w:ilvl="2" w:tentative="1">
+      <w:start w:val="1"/>
+      <w:numFmt w:val="decimal"/>
+      <w:lvlText w:val="%3."/>
+      <w:lvlJc w:val="left"/>
+      <w:pPr>
+        <w:tabs>
+          <w:tab w:val="num" w:pos="2160"/>
+        </w:tabs>
+        <w:ind w:left="2160" w:hanging="360"/>
+      </w:pPr>
+    </w:lvl>
+    <w:lvl w:ilvl="3" w:tentative="1">
+      <w:start w:val="1"/>
+      <w:numFmt w:val="decimal"/>
+      <w:lvlText w:val="%4."/>
+      <w:lvlJc w:val="left"/>
+      <w:pPr>
+        <w:tabs>
+          <w:tab w:val="num" w:pos="2880"/>
+        </w:tabs>
+        <w:ind w:left="2880" w:hanging="360"/>
+      </w:pPr>
+    </w:lvl>
+    <w:lvl w:ilvl="4" w:tentative="1">
+      <w:start w:val="1"/>
+      <w:numFmt w:val="decimal"/>
+      <w:lvlText w:val="%5."/>
+      <w:lvlJc w:val="left"/>
+      <w:pPr>
+        <w:tabs>
+          <w:tab w:val="num" w:pos="3600"/>
+        </w:tabs>
+        <w:ind w:left="3600" w:hanging="360"/>
+      </w:pPr>
+    </w:lvl>
+    <w:lvl w:ilvl="5" w:tentative="1">
+      <w:start w:val="1"/>
+      <w:numFmt w:val="decimal"/>
+      <w:lvlText w:val="%6."/>
+      <w:lvlJc w:val="left"/>
+      <w:pPr>
+        <w:tabs>
+          <w:tab w:val="num" w:pos="4320"/>
+        </w:tabs>
+        <w:ind w:left="4320" w:hanging="360"/>
+      </w:pPr>
+    </w:lvl>
+    <w:lvl w:ilvl="6" w:tentative="1">
+      <w:start w:val="1"/>
+      <w:numFmt w:val="decimal"/>
+      <w:lvlText w:val="%7."/>
+      <w:lvlJc w:val="left"/>
+      <w:pPr>
+        <w:tabs>
+          <w:tab w:val="num" w:pos="5040"/>
+        </w:tabs>
+        <w:ind w:left="5040" w:hanging="360"/>
+      </w:pPr>
+    </w:lvl>
+    <w:lvl w:ilvl="7" w:tentative="1">
+      <w:start w:val="1"/>
+      <w:numFmt w:val="decimal"/>
+      <w:lvlText w:val="%8."/>
+      <w:lvlJc w:val="left"/>
+      <w:pPr>
+        <w:tabs>
+          <w:tab w:val="num" w:pos="5760"/>
+        </w:tabs>
+        <w:ind w:left="5760" w:hanging="360"/>
+      </w:pPr>
+    </w:lvl>
+    <w:lvl w:ilvl="8" w:tentative="1">
+      <w:start w:val="1"/>
+      <w:numFmt w:val="decimal"/>
+      <w:lvlText w:val="%9."/>
+      <w:lvlJc w:val="left"/>
+      <w:pPr>
+        <w:tabs>
+          <w:tab w:val="num" w:pos="6480"/>
+        </w:tabs>
+        <w:ind w:left="6480" w:hanging="360"/>
+      </w:pPr>
+    </w:lvl>
+  </w:abstractNum>
+  <w:abstractNum w:abstractNumId="4" w15:restartNumberingAfterBreak="0">
     <w:nsid w:val="3666235F"/>
     <w:multiLevelType w:val="hybridMultilevel"/>
     <w:tmpl w:val="CC00BB38"/>
@@ -5292,7 +5246,7 @@
       </w:rPr>
     </w:lvl>
   </w:abstractNum>
-  <w:abstractNum w:abstractNumId="4" w15:restartNumberingAfterBreak="0">
+  <w:abstractNum w:abstractNumId="5" w15:restartNumberingAfterBreak="0">
     <w:nsid w:val="392D2C3B"/>
     <w:multiLevelType w:val="multilevel"/>
     <w:tmpl w:val="2D72D48E"/>
@@ -5441,7 +5395,156 @@
       </w:rPr>
     </w:lvl>
   </w:abstractNum>
-  <w:abstractNum w:abstractNumId="5" w15:restartNumberingAfterBreak="0">
+  <w:abstractNum w:abstractNumId="6" w15:restartNumberingAfterBreak="0">
+    <w:nsid w:val="3F915FB0"/>
+    <w:multiLevelType w:val="multilevel"/>
+    <w:tmpl w:val="50A0A09A"/>
+    <w:lvl w:ilvl="0">
+      <w:start w:val="1"/>
+      <w:numFmt w:val="bullet"/>
+      <w:lvlText w:val=""/>
+      <w:lvlJc w:val="left"/>
+      <w:pPr>
+        <w:tabs>
+          <w:tab w:val="num" w:pos="720"/>
+        </w:tabs>
+        <w:ind w:left="720" w:hanging="360"/>
+      </w:pPr>
+      <w:rPr>
+        <w:rFonts w:ascii="Symbol" w:hAnsi="Symbol" w:hint="default"/>
+        <w:sz w:val="20"/>
+      </w:rPr>
+    </w:lvl>
+    <w:lvl w:ilvl="1" w:tentative="1">
+      <w:start w:val="1"/>
+      <w:numFmt w:val="bullet"/>
+      <w:lvlText w:val=""/>
+      <w:lvlJc w:val="left"/>
+      <w:pPr>
+        <w:tabs>
+          <w:tab w:val="num" w:pos="1440"/>
+        </w:tabs>
+        <w:ind w:left="1440" w:hanging="360"/>
+      </w:pPr>
+      <w:rPr>
+        <w:rFonts w:ascii="Symbol" w:hAnsi="Symbol" w:hint="default"/>
+        <w:sz w:val="20"/>
+      </w:rPr>
+    </w:lvl>
+    <w:lvl w:ilvl="2" w:tentative="1">
+      <w:start w:val="1"/>
+      <w:numFmt w:val="bullet"/>
+      <w:lvlText w:val=""/>
+      <w:lvlJc w:val="left"/>
+      <w:pPr>
+        <w:tabs>
+          <w:tab w:val="num" w:pos="2160"/>
+        </w:tabs>
+        <w:ind w:left="2160" w:hanging="360"/>
+      </w:pPr>
+      <w:rPr>
+        <w:rFonts w:ascii="Symbol" w:hAnsi="Symbol" w:hint="default"/>
+        <w:sz w:val="20"/>
+      </w:rPr>
+    </w:lvl>
+    <w:lvl w:ilvl="3" w:tentative="1">
+      <w:start w:val="1"/>
+      <w:numFmt w:val="bullet"/>
+      <w:lvlText w:val=""/>
+      <w:lvlJc w:val="left"/>
+      <w:pPr>
+        <w:tabs>
+          <w:tab w:val="num" w:pos="2880"/>
+        </w:tabs>
+        <w:ind w:left="2880" w:hanging="360"/>
+      </w:pPr>
+      <w:rPr>
+        <w:rFonts w:ascii="Symbol" w:hAnsi="Symbol" w:hint="default"/>
+        <w:sz w:val="20"/>
+      </w:rPr>
+    </w:lvl>
+    <w:lvl w:ilvl="4" w:tentative="1">
+      <w:start w:val="1"/>
+      <w:numFmt w:val="bullet"/>
+      <w:lvlText w:val=""/>
+      <w:lvlJc w:val="left"/>
+      <w:pPr>
+        <w:tabs>
+          <w:tab w:val="num" w:pos="3600"/>
+        </w:tabs>
+        <w:ind w:left="3600" w:hanging="360"/>
+      </w:pPr>
+      <w:rPr>
+        <w:rFonts w:ascii="Symbol" w:hAnsi="Symbol" w:hint="default"/>
+        <w:sz w:val="20"/>
+      </w:rPr>
+    </w:lvl>
+    <w:lvl w:ilvl="5" w:tentative="1">
+      <w:start w:val="1"/>
+      <w:numFmt w:val="bullet"/>
+      <w:lvlText w:val=""/>
+      <w:lvlJc w:val="left"/>
+      <w:pPr>
+        <w:tabs>
+          <w:tab w:val="num" w:pos="4320"/>
+        </w:tabs>
+        <w:ind w:left="4320" w:hanging="360"/>
+      </w:pPr>
+      <w:rPr>
+        <w:rFonts w:ascii="Symbol" w:hAnsi="Symbol" w:hint="default"/>
+        <w:sz w:val="20"/>
+      </w:rPr>
+    </w:lvl>
+    <w:lvl w:ilvl="6" w:tentative="1">
+      <w:start w:val="1"/>
+      <w:numFmt w:val="bullet"/>
+      <w:lvlText w:val=""/>
+      <w:lvlJc w:val="left"/>
+      <w:pPr>
+        <w:tabs>
+          <w:tab w:val="num" w:pos="5040"/>
+        </w:tabs>
+        <w:ind w:left="5040" w:hanging="360"/>
+      </w:pPr>
+      <w:rPr>
+        <w:rFonts w:ascii="Symbol" w:hAnsi="Symbol" w:hint="default"/>
+        <w:sz w:val="20"/>
+      </w:rPr>
+    </w:lvl>
+    <w:lvl w:ilvl="7" w:tentative="1">
+      <w:start w:val="1"/>
+      <w:numFmt w:val="bullet"/>
+      <w:lvlText w:val=""/>
+      <w:lvlJc w:val="left"/>
+      <w:pPr>
+        <w:tabs>
+          <w:tab w:val="num" w:pos="5760"/>
+        </w:tabs>
+        <w:ind w:left="5760" w:hanging="360"/>
+      </w:pPr>
+      <w:rPr>
+        <w:rFonts w:ascii="Symbol" w:hAnsi="Symbol" w:hint="default"/>
+        <w:sz w:val="20"/>
+      </w:rPr>
+    </w:lvl>
+    <w:lvl w:ilvl="8" w:tentative="1">
+      <w:start w:val="1"/>
+      <w:numFmt w:val="bullet"/>
+      <w:lvlText w:val=""/>
+      <w:lvlJc w:val="left"/>
+      <w:pPr>
+        <w:tabs>
+          <w:tab w:val="num" w:pos="6480"/>
+        </w:tabs>
+        <w:ind w:left="6480" w:hanging="360"/>
+      </w:pPr>
+      <w:rPr>
+        <w:rFonts w:ascii="Symbol" w:hAnsi="Symbol" w:hint="default"/>
+        <w:sz w:val="20"/>
+      </w:rPr>
+    </w:lvl>
+  </w:abstractNum>
+  <w:abstractNum w:abstractNumId="7" w15:restartNumberingAfterBreak="0">
     <w:nsid w:val="58EA5EFA"/>
     <w:multiLevelType w:val="hybridMultilevel"/>
     <w:tmpl w:val="DB6E8E00"/>
@@ -5554,7 +5657,7 @@
       </w:rPr>
     </w:lvl>
   </w:abstractNum>
-  <w:abstractNum w:abstractNumId="6" w15:restartNumberingAfterBreak="0">
+  <w:abstractNum w:abstractNumId="8" w15:restartNumberingAfterBreak="0">
     <w:nsid w:val="5BE53184"/>
     <w:multiLevelType w:val="hybridMultilevel"/>
     <w:tmpl w:val="F35007A2"/>
@@ -5644,7 +5747,7 @@
       </w:pPr>
     </w:lvl>
   </w:abstractNum>
-  <w:abstractNum w:abstractNumId="7" w15:restartNumberingAfterBreak="0">
+  <w:abstractNum w:abstractNumId="9" w15:restartNumberingAfterBreak="0">
     <w:nsid w:val="5BFF7F9F"/>
     <w:multiLevelType w:val="hybridMultilevel"/>
     <w:tmpl w:val="787808E4"/>
@@ -5734,7 +5837,7 @@
       </w:pPr>
     </w:lvl>
   </w:abstractNum>
-  <w:abstractNum w:abstractNumId="8" w15:restartNumberingAfterBreak="0">
+  <w:abstractNum w:abstractNumId="10" w15:restartNumberingAfterBreak="0">
     <w:nsid w:val="5CAD1ABD"/>
     <w:multiLevelType w:val="hybridMultilevel"/>
     <w:tmpl w:val="15FA71EC"/>
@@ -5847,7 +5950,7 @@
       </w:rPr>
     </w:lvl>
   </w:abstractNum>
-  <w:abstractNum w:abstractNumId="9" w15:restartNumberingAfterBreak="0">
+  <w:abstractNum w:abstractNumId="11" w15:restartNumberingAfterBreak="0">
     <w:nsid w:val="610254C1"/>
     <w:multiLevelType w:val="hybridMultilevel"/>
     <w:tmpl w:val="548294BC"/>
@@ -5937,7 +6040,7 @@
       </w:pPr>
     </w:lvl>
   </w:abstractNum>
-  <w:abstractNum w:abstractNumId="10" w15:restartNumberingAfterBreak="0">
+  <w:abstractNum w:abstractNumId="12" w15:restartNumberingAfterBreak="0">
     <w:nsid w:val="65A23D2D"/>
     <w:multiLevelType w:val="hybridMultilevel"/>
     <w:tmpl w:val="787808E4"/>
@@ -6027,44 +6130,166 @@
       </w:pPr>
     </w:lvl>
   </w:abstractNum>
-  <w:num w:numId="1">
+  <w:abstractNum w:abstractNumId="13" w15:restartNumberingAfterBreak="0">
+    <w:nsid w:val="7DBC6832"/>
+    <w:multiLevelType w:val="multilevel"/>
+    <w:tmpl w:val="1B2A7B78"/>
+    <w:lvl w:ilvl="0">
+      <w:start w:val="10"/>
+      <w:numFmt w:val="decimal"/>
+      <w:lvlText w:val="%1."/>
+      <w:lvlJc w:val="left"/>
+      <w:pPr>
+        <w:tabs>
+          <w:tab w:val="num" w:pos="720"/>
+        </w:tabs>
+        <w:ind w:left="720" w:hanging="360"/>
+      </w:pPr>
+    </w:lvl>
+    <w:lvl w:ilvl="1" w:tentative="1">
+      <w:start w:val="1"/>
+      <w:numFmt w:val="decimal"/>
+      <w:lvlText w:val="%2."/>
+      <w:lvlJc w:val="left"/>
+      <w:pPr>
+        <w:tabs>
+          <w:tab w:val="num" w:pos="1440"/>
+        </w:tabs>
+        <w:ind w:left="1440" w:hanging="360"/>
+      </w:pPr>
+    </w:lvl>
+    <w:lvl w:ilvl="2" w:tentative="1">
+      <w:start w:val="1"/>
+      <w:numFmt w:val="decimal"/>
+      <w:lvlText w:val="%3."/>
+      <w:lvlJc w:val="left"/>
+      <w:pPr>
+        <w:tabs>
+          <w:tab w:val="num" w:pos="2160"/>
+        </w:tabs>
+        <w:ind w:left="2160" w:hanging="360"/>
+      </w:pPr>
+    </w:lvl>
+    <w:lvl w:ilvl="3" w:tentative="1">
+      <w:start w:val="1"/>
+      <w:numFmt w:val="decimal"/>
+      <w:lvlText w:val="%4."/>
+      <w:lvlJc w:val="left"/>
+      <w:pPr>
+        <w:tabs>
+          <w:tab w:val="num" w:pos="2880"/>
+        </w:tabs>
+        <w:ind w:left="2880" w:hanging="360"/>
+      </w:pPr>
+    </w:lvl>
+    <w:lvl w:ilvl="4" w:tentative="1">
+      <w:start w:val="1"/>
+      <w:numFmt w:val="decimal"/>
+      <w:lvlText w:val="%5."/>
+      <w:lvlJc w:val="left"/>
+      <w:pPr>
+        <w:tabs>
+          <w:tab w:val="num" w:pos="3600"/>
+        </w:tabs>
+        <w:ind w:left="3600" w:hanging="360"/>
+      </w:pPr>
+    </w:lvl>
+    <w:lvl w:ilvl="5" w:tentative="1">
+      <w:start w:val="1"/>
+      <w:numFmt w:val="decimal"/>
+      <w:lvlText w:val="%6."/>
+      <w:lvlJc w:val="left"/>
+      <w:pPr>
+        <w:tabs>
+          <w:tab w:val="num" w:pos="4320"/>
+        </w:tabs>
+        <w:ind w:left="4320" w:hanging="360"/>
+      </w:pPr>
+    </w:lvl>
+    <w:lvl w:ilvl="6" w:tentative="1">
+      <w:start w:val="1"/>
+      <w:numFmt w:val="decimal"/>
+      <w:lvlText w:val="%7."/>
+      <w:lvlJc w:val="left"/>
+      <w:pPr>
+        <w:tabs>
+          <w:tab w:val="num" w:pos="5040"/>
+        </w:tabs>
+        <w:ind w:left="5040" w:hanging="360"/>
+      </w:pPr>
+    </w:lvl>
+    <w:lvl w:ilvl="7" w:tentative="1">
+      <w:start w:val="1"/>
+      <w:numFmt w:val="decimal"/>
+      <w:lvlText w:val="%8."/>
+      <w:lvlJc w:val="left"/>
+      <w:pPr>
+        <w:tabs>
+          <w:tab w:val="num" w:pos="5760"/>
+        </w:tabs>
+        <w:ind w:left="5760" w:hanging="360"/>
+      </w:pPr>
+    </w:lvl>
+    <w:lvl w:ilvl="8" w:tentative="1">
+      <w:start w:val="1"/>
+      <w:numFmt w:val="decimal"/>
+      <w:lvlText w:val="%9."/>
+      <w:lvlJc w:val="left"/>
+      <w:pPr>
+        <w:tabs>
+          <w:tab w:val="num" w:pos="6480"/>
+        </w:tabs>
+        <w:ind w:left="6480" w:hanging="360"/>
+      </w:pPr>
+    </w:lvl>
+  </w:abstractNum>
+  <w:num w:numId="1" w16cid:durableId="26225732">
     <w:abstractNumId w:val="0"/>
   </w:num>
-  <w:num w:numId="2">
+  <w:num w:numId="2" w16cid:durableId="25912044">
+    <w:abstractNumId w:val="9"/>
+  </w:num>
+  <w:num w:numId="3" w16cid:durableId="1026129036">
+    <w:abstractNumId w:val="12"/>
+  </w:num>
+  <w:num w:numId="4" w16cid:durableId="1153177471">
+    <w:abstractNumId w:val="8"/>
+  </w:num>
+  <w:num w:numId="5" w16cid:durableId="8601545">
+    <w:abstractNumId w:val="1"/>
+  </w:num>
+  <w:num w:numId="6" w16cid:durableId="554659298">
+    <w:abstractNumId w:val="11"/>
+  </w:num>
+  <w:num w:numId="7" w16cid:durableId="1553343470">
+    <w:abstractNumId w:val="5"/>
+  </w:num>
+  <w:num w:numId="8" w16cid:durableId="1900629469">
+    <w:abstractNumId w:val="4"/>
+  </w:num>
+  <w:num w:numId="9" w16cid:durableId="900022781">
     <w:abstractNumId w:val="7"/>
   </w:num>
-  <w:num w:numId="3">
+  <w:num w:numId="10" w16cid:durableId="1476798326">
+    <w:abstractNumId w:val="2"/>
+  </w:num>
+  <w:num w:numId="11" w16cid:durableId="2109306000">
     <w:abstractNumId w:val="10"/>
   </w:num>
-  <w:num w:numId="4">
-    <w:abstractNumId w:val="6"/>
+  <w:num w:numId="12" w16cid:durableId="244655417">
+    <w:abstractNumId w:val="13"/>
   </w:num>
-  <w:num w:numId="5">
-    <w:abstractNumId w:val="1"/>
-  </w:num>
-  <w:num w:numId="6">
-    <w:abstractNumId w:val="9"/>
-  </w:num>
-  <w:num w:numId="7">
-    <w:abstractNumId w:val="4"/>
-  </w:num>
-  <w:num w:numId="8">
+  <w:num w:numId="13" w16cid:durableId="1824545575">
     <w:abstractNumId w:val="3"/>
   </w:num>
-  <w:num w:numId="9">
-    <w:abstractNumId w:val="5"/>
-  </w:num>
-  <w:num w:numId="10">
-    <w:abstractNumId w:val="2"/>
-  </w:num>
-  <w:num w:numId="11">
-    <w:abstractNumId w:val="8"/>
+  <w:num w:numId="14" w16cid:durableId="1555968718">
+    <w:abstractNumId w:val="6"/>
   </w:num>
 </w:numbering>
 </file>
 
 <file path=word/styles.xml><?xml version="1.0" encoding="utf-8"?>
-<w:styles xmlns:mc="http://schemas.openxmlformats.org/markup-compatibility/2006" xmlns:r="http://schemas.openxmlformats.org/officeDocument/2006/relationships" xmlns:w="http://schemas.openxmlformats.org/wordprocessingml/2006/main" xmlns:w14="http://schemas.microsoft.com/office/word/2010/wordml" xmlns:w15="http://schemas.microsoft.com/office/word/2012/wordml" xmlns:w16se="http://schemas.microsoft.com/office/word/2015/wordml/symex" mc:Ignorable="w14 w15 w16se">
+<w:styles xmlns:mc="http://schemas.openxmlformats.org/markup-compatibility/2006" xmlns:r="http://schemas.openxmlformats.org/officeDocument/2006/relationships" xmlns:w="http://schemas.openxmlformats.org/wordprocessingml/2006/main" xmlns:w14="http://schemas.microsoft.com/office/word/2010/wordml" xmlns:w15="http://schemas.microsoft.com/office/word/2012/wordml" xmlns:w16cex="http://schemas.microsoft.com/office/word/2018/wordml/cex" xmlns:w16cid="http://schemas.microsoft.com/office/word/2016/wordml/cid" xmlns:w16="http://schemas.microsoft.com/office/word/2018/wordml" xmlns:w16du="http://schemas.microsoft.com/office/word/2023/wordml/word16du" xmlns:w16sdtdh="http://schemas.microsoft.com/office/word/2020/wordml/sdtdatahash" xmlns:w16se="http://schemas.microsoft.com/office/word/2015/wordml/symex" mc:Ignorable="w14 w15 w16se w16cid w16 w16cex w16sdtdh w16du">
   <w:docDefaults>
     <w:rPrDefault>
       <w:rPr>
@@ -6080,7 +6305,7 @@
       </w:pPr>
     </w:pPrDefault>
   </w:docDefaults>
-  <w:latentStyles w:defLockedState="0" w:defUIPriority="99" w:defSemiHidden="0" w:defUnhideWhenUsed="0" w:defQFormat="0" w:count="371">
+  <w:latentStyles w:defLockedState="0" w:defUIPriority="99" w:defSemiHidden="0" w:defUnhideWhenUsed="0" w:defQFormat="0" w:count="376">
     <w:lsdException w:name="Normal" w:uiPriority="0" w:qFormat="1"/>
     <w:lsdException w:name="heading 1" w:uiPriority="9" w:qFormat="1"/>
     <w:lsdException w:name="heading 2" w:semiHidden="1" w:uiPriority="9" w:unhideWhenUsed="1" w:qFormat="1"/>
@@ -6452,6 +6677,11 @@
     <w:lsdException w:name="List Table 5 Dark Accent 6" w:uiPriority="50"/>
     <w:lsdException w:name="List Table 6 Colorful Accent 6" w:uiPriority="51"/>
     <w:lsdException w:name="List Table 7 Colorful Accent 6" w:uiPriority="52"/>
+    <w:lsdException w:name="Mention" w:semiHidden="1" w:unhideWhenUsed="1"/>
+    <w:lsdException w:name="Smart Hyperlink" w:semiHidden="1" w:unhideWhenUsed="1"/>
+    <w:lsdException w:name="Hashtag" w:semiHidden="1" w:unhideWhenUsed="1"/>
+    <w:lsdException w:name="Unresolved Mention" w:semiHidden="1" w:unhideWhenUsed="1"/>
+    <w:lsdException w:name="Smart Link" w:semiHidden="1" w:unhideWhenUsed="1"/>
   </w:latentStyles>
   <w:style w:type="paragraph" w:default="1" w:styleId="a">
     <w:name w:val="Normal"/>
@@ -6661,6 +6891,34 @@
     <w:rsid w:val="00460C8E"/>
     <w:rPr>
       <w:vertAlign w:val="superscript"/>
+    </w:rPr>
+  </w:style>
+  <w:style w:type="character" w:styleId="ad">
+    <w:name w:val="Strong"/>
+    <w:basedOn w:val="a0"/>
+    <w:uiPriority w:val="22"/>
+    <w:qFormat/>
+    <w:rsid w:val="00645513"/>
+    <w:rPr>
+      <w:b/>
+      <w:bCs/>
+    </w:rPr>
+  </w:style>
+  <w:style w:type="paragraph" w:styleId="ae">
+    <w:name w:val="Normal (Web)"/>
+    <w:basedOn w:val="a"/>
+    <w:uiPriority w:val="99"/>
+    <w:semiHidden/>
+    <w:unhideWhenUsed/>
+    <w:rsid w:val="00645513"/>
+    <w:pPr>
+      <w:spacing w:before="100" w:beforeAutospacing="1" w:after="100" w:afterAutospacing="1" w:line="240" w:lineRule="auto"/>
+    </w:pPr>
+    <w:rPr>
+      <w:rFonts w:ascii="Times New Roman" w:eastAsia="Times New Roman" w:hAnsi="Times New Roman" w:cs="Times New Roman"/>
+      <w:sz w:val="24"/>
+      <w:szCs w:val="24"/>
+      <w:lang w:eastAsia="ru-RU"/>
     </w:rPr>
   </w:style>
 </w:styles>

</xml_diff>